<commit_message>
docu nearly done, loading.java ausgebessert
</commit_message>
<xml_diff>
--- a/Documents/LipovitsKonzept.docx
+++ b/Documents/LipovitsKonzept.docx
@@ -10,6 +10,7 @@
         <w:t>ManagementClient</w:t>
       </w:r>
     </w:p>
+    <w:p/>
     <w:p>
       <w:r>
         <w:t>Der ManagementClient baut RMI Connections zum AnalyticsServer und zum BillingServer auf. Wenn dies passiert ist können User diesen ManagementClient mithilfe folgender Kommandos bedienen:</w:t>
@@ -220,17 +221,6 @@
       </w:r>
     </w:p>
     <w:p>
-      <w:pPr>
-        <w:ind w:firstLine="708"/>
-        <w:rPr>
-          <w:rStyle w:val="HTMLCode"/>
-          <w:rFonts w:asciiTheme="minorHAnsi" w:eastAsiaTheme="minorHAnsi" w:hAnsiTheme="minorHAnsi" w:cstheme="minorBidi"/>
-          <w:sz w:val="22"/>
-          <w:szCs w:val="22"/>
-        </w:rPr>
-      </w:pPr>
-    </w:p>
-    <w:p>
       <w:r>
         <w:t>Kommandos an den AnalyticsServer:</w:t>
       </w:r>
@@ -405,6 +395,8 @@
         <w:t>Die Commands wurden durch das Command-Pattern umgesetzt, darauf ergibt sich ein Interface Command, eine abstrakte Klasse SecureCommand, welche Command implementiert, eine CommandFactory in welcher die jeweiligenCommands, abhängig vom UserInput, erstellt werden sowie alle benötigten Commands. (AddStep, RemoveStep, Stps</w:t>
       </w:r>
     </w:p>
+    <w:p/>
+    <w:p/>
     <w:p>
       <w:pPr>
         <w:pStyle w:val="Title"/>
@@ -1315,27 +1307,6 @@
     </w:p>
     <w:p>
       <w:pPr>
-        <w:rPr>
-          <w:lang w:val="en-US"/>
-        </w:rPr>
-      </w:pPr>
-    </w:p>
-    <w:p>
-      <w:pPr>
-        <w:rPr>
-          <w:lang w:val="en-US"/>
-        </w:rPr>
-      </w:pPr>
-    </w:p>
-    <w:p>
-      <w:pPr>
-        <w:rPr>
-          <w:lang w:val="en-US"/>
-        </w:rPr>
-      </w:pPr>
-    </w:p>
-    <w:p>
-      <w:pPr>
         <w:pStyle w:val="Heading1"/>
         <w:rPr>
           <w:lang w:val="en-US"/>
@@ -1355,8 +1326,6 @@
           <w:lang w:val="en-US"/>
         </w:rPr>
       </w:pPr>
-      <w:bookmarkStart w:id="0" w:name="_GoBack"/>
-      <w:bookmarkEnd w:id="0"/>
     </w:p>
     <w:tbl>
       <w:tblPr>
@@ -3447,6 +3416,264 @@
           <w:lang w:val="en-US"/>
         </w:rPr>
       </w:pPr>
+    </w:p>
+    <w:p>
+      <w:pPr>
+        <w:rPr>
+          <w:lang w:val="en-US"/>
+        </w:rPr>
+      </w:pPr>
+    </w:p>
+    <w:p>
+      <w:pPr>
+        <w:pStyle w:val="Title"/>
+        <w:rPr>
+          <w:lang w:val="en-US"/>
+        </w:rPr>
+      </w:pPr>
+      <w:r>
+        <w:rPr>
+          <w:lang w:val="en-US"/>
+        </w:rPr>
+        <w:lastRenderedPageBreak/>
+        <w:t>LoadTester</w:t>
+      </w:r>
+    </w:p>
+    <w:p>
+      <w:r>
+        <w:t>Der LoadtestingComponent dient dazu, die Robust</w:t>
+      </w:r>
+      <w:r>
+        <w:t>heit und Skalierbarkeit des AuktionsSystems zu testen.</w:t>
+      </w:r>
+    </w:p>
+    <w:p>
+      <w:r>
+        <w:t>Es gibt hierzu ein loadtest.properties File, welches die Test-Parameter festlegt.</w:t>
+      </w:r>
+    </w:p>
+    <w:p>
+      <w:r>
+        <w:t>Bsp:</w:t>
+      </w:r>
+    </w:p>
+    <w:p>
+      <w:pPr>
+        <w:autoSpaceDE w:val="0"/>
+        <w:autoSpaceDN w:val="0"/>
+        <w:adjustRightInd w:val="0"/>
+        <w:spacing w:after="0" w:line="240" w:lineRule="auto"/>
+        <w:rPr>
+          <w:rFonts w:ascii="Consolas" w:hAnsi="Consolas" w:cs="Consolas"/>
+          <w:sz w:val="20"/>
+          <w:szCs w:val="20"/>
+          <w:lang w:val="en-US"/>
+        </w:rPr>
+      </w:pPr>
+      <w:r>
+        <w:rPr>
+          <w:rFonts w:ascii="Consolas" w:hAnsi="Consolas" w:cs="Consolas"/>
+          <w:color w:val="3F7F5F"/>
+          <w:sz w:val="20"/>
+          <w:szCs w:val="20"/>
+          <w:lang w:val="en-US"/>
+        </w:rPr>
+        <w:t># TODO: adjust these values</w:t>
+      </w:r>
+    </w:p>
+    <w:p>
+      <w:pPr>
+        <w:autoSpaceDE w:val="0"/>
+        <w:autoSpaceDN w:val="0"/>
+        <w:adjustRightInd w:val="0"/>
+        <w:spacing w:after="0" w:line="240" w:lineRule="auto"/>
+        <w:rPr>
+          <w:rFonts w:ascii="Consolas" w:hAnsi="Consolas" w:cs="Consolas"/>
+          <w:sz w:val="20"/>
+          <w:szCs w:val="20"/>
+        </w:rPr>
+      </w:pPr>
+      <w:r>
+        <w:rPr>
+          <w:rFonts w:ascii="Consolas" w:hAnsi="Consolas" w:cs="Consolas"/>
+          <w:color w:val="000000"/>
+          <w:sz w:val="20"/>
+          <w:szCs w:val="20"/>
+        </w:rPr>
+        <w:t xml:space="preserve">clients = </w:t>
+      </w:r>
+      <w:r>
+        <w:rPr>
+          <w:rFonts w:ascii="Consolas" w:hAnsi="Consolas" w:cs="Consolas"/>
+          <w:color w:val="2A00FF"/>
+          <w:sz w:val="20"/>
+          <w:szCs w:val="20"/>
+        </w:rPr>
+        <w:t>10</w:t>
+      </w:r>
+      <w:r>
+        <w:rPr>
+          <w:rFonts w:ascii="Consolas" w:hAnsi="Consolas" w:cs="Consolas"/>
+          <w:color w:val="2A00FF"/>
+          <w:sz w:val="20"/>
+          <w:szCs w:val="20"/>
+        </w:rPr>
+        <w:t>0</w:t>
+      </w:r>
+    </w:p>
+    <w:p>
+      <w:pPr>
+        <w:autoSpaceDE w:val="0"/>
+        <w:autoSpaceDN w:val="0"/>
+        <w:adjustRightInd w:val="0"/>
+        <w:spacing w:after="0" w:line="240" w:lineRule="auto"/>
+        <w:rPr>
+          <w:rFonts w:ascii="Consolas" w:hAnsi="Consolas" w:cs="Consolas"/>
+          <w:sz w:val="20"/>
+          <w:szCs w:val="20"/>
+        </w:rPr>
+      </w:pPr>
+      <w:r>
+        <w:rPr>
+          <w:rFonts w:ascii="Consolas" w:hAnsi="Consolas" w:cs="Consolas"/>
+          <w:color w:val="000000"/>
+          <w:sz w:val="20"/>
+          <w:szCs w:val="20"/>
+        </w:rPr>
+        <w:t xml:space="preserve">auctionsPerMin = </w:t>
+      </w:r>
+      <w:r>
+        <w:rPr>
+          <w:rFonts w:ascii="Consolas" w:hAnsi="Consolas" w:cs="Consolas"/>
+          <w:color w:val="2A00FF"/>
+          <w:sz w:val="20"/>
+          <w:szCs w:val="20"/>
+        </w:rPr>
+        <w:t>1</w:t>
+      </w:r>
+    </w:p>
+    <w:p>
+      <w:pPr>
+        <w:autoSpaceDE w:val="0"/>
+        <w:autoSpaceDN w:val="0"/>
+        <w:adjustRightInd w:val="0"/>
+        <w:spacing w:after="0" w:line="240" w:lineRule="auto"/>
+        <w:rPr>
+          <w:rFonts w:ascii="Consolas" w:hAnsi="Consolas" w:cs="Consolas"/>
+          <w:sz w:val="20"/>
+          <w:szCs w:val="20"/>
+        </w:rPr>
+      </w:pPr>
+      <w:r>
+        <w:rPr>
+          <w:rFonts w:ascii="Consolas" w:hAnsi="Consolas" w:cs="Consolas"/>
+          <w:color w:val="000000"/>
+          <w:sz w:val="20"/>
+          <w:szCs w:val="20"/>
+        </w:rPr>
+        <w:t xml:space="preserve">auctionDuration = </w:t>
+      </w:r>
+      <w:r>
+        <w:rPr>
+          <w:rFonts w:ascii="Consolas" w:hAnsi="Consolas" w:cs="Consolas"/>
+          <w:color w:val="2A00FF"/>
+          <w:sz w:val="20"/>
+          <w:szCs w:val="20"/>
+        </w:rPr>
+        <w:t>2*60</w:t>
+      </w:r>
+    </w:p>
+    <w:p>
+      <w:pPr>
+        <w:autoSpaceDE w:val="0"/>
+        <w:autoSpaceDN w:val="0"/>
+        <w:adjustRightInd w:val="0"/>
+        <w:spacing w:after="0" w:line="240" w:lineRule="auto"/>
+        <w:rPr>
+          <w:rFonts w:ascii="Consolas" w:hAnsi="Consolas" w:cs="Consolas"/>
+          <w:sz w:val="20"/>
+          <w:szCs w:val="20"/>
+        </w:rPr>
+      </w:pPr>
+      <w:r>
+        <w:rPr>
+          <w:rFonts w:ascii="Consolas" w:hAnsi="Consolas" w:cs="Consolas"/>
+          <w:color w:val="000000"/>
+          <w:sz w:val="20"/>
+          <w:szCs w:val="20"/>
+        </w:rPr>
+        <w:t xml:space="preserve">updateIntervalSec: </w:t>
+      </w:r>
+      <w:r>
+        <w:rPr>
+          <w:rFonts w:ascii="Consolas" w:hAnsi="Consolas" w:cs="Consolas"/>
+          <w:color w:val="2A00FF"/>
+          <w:sz w:val="20"/>
+          <w:szCs w:val="20"/>
+        </w:rPr>
+        <w:t>20</w:t>
+      </w:r>
+    </w:p>
+    <w:p>
+      <w:pPr>
+        <w:autoSpaceDE w:val="0"/>
+        <w:autoSpaceDN w:val="0"/>
+        <w:adjustRightInd w:val="0"/>
+        <w:spacing w:after="0" w:line="240" w:lineRule="auto"/>
+        <w:rPr>
+          <w:rFonts w:ascii="Consolas" w:hAnsi="Consolas" w:cs="Consolas"/>
+          <w:sz w:val="20"/>
+          <w:szCs w:val="20"/>
+        </w:rPr>
+      </w:pPr>
+      <w:r>
+        <w:rPr>
+          <w:rFonts w:ascii="Consolas" w:hAnsi="Consolas" w:cs="Consolas"/>
+          <w:color w:val="000000"/>
+          <w:sz w:val="20"/>
+          <w:szCs w:val="20"/>
+        </w:rPr>
+        <w:t xml:space="preserve">bidsPerMin = </w:t>
+      </w:r>
+      <w:r>
+        <w:rPr>
+          <w:rFonts w:ascii="Consolas" w:hAnsi="Consolas" w:cs="Consolas"/>
+          <w:color w:val="2A00FF"/>
+          <w:sz w:val="20"/>
+          <w:szCs w:val="20"/>
+        </w:rPr>
+        <w:t>2</w:t>
+      </w:r>
+    </w:p>
+    <w:p>
+      <w:pPr>
+        <w:autoSpaceDE w:val="0"/>
+        <w:autoSpaceDN w:val="0"/>
+        <w:adjustRightInd w:val="0"/>
+        <w:spacing w:after="0" w:line="240" w:lineRule="auto"/>
+        <w:rPr>
+          <w:rFonts w:ascii="Consolas" w:hAnsi="Consolas" w:cs="Consolas"/>
+          <w:sz w:val="20"/>
+          <w:szCs w:val="20"/>
+        </w:rPr>
+      </w:pPr>
+    </w:p>
+    <w:p>
+      <w:r>
+        <w:t>Die Properties Klasse bietet die Funktionalität, ein solches File auszulesen und ebendiese Parameter zu speichern.</w:t>
+      </w:r>
+    </w:p>
+    <w:p>
+      <w:r>
+        <w:t>Die LoadTest Klasse liest nun diese Parameter aus, und erstellt die gewünschte Menge an Clients.</w:t>
+      </w:r>
+    </w:p>
+    <w:p>
+      <w:r>
+        <w:t>Von jedem dieser Clients werden mithilfe des TaskExecutors die betreffenden Befhle in den gewünschten Intervallen ausgeführt.</w:t>
+      </w:r>
+      <w:bookmarkStart w:id="0" w:name="_GoBack"/>
+      <w:bookmarkEnd w:id="0"/>
     </w:p>
     <w:sectPr>
       <w:pgSz w:w="11906" w:h="16838"/>

</xml_diff>

<commit_message>
documentation for loadtest as far as possible
</commit_message>
<xml_diff>
--- a/Documents/LipovitsKonzept.docx
+++ b/Documents/LipovitsKonzept.docx
@@ -101,7 +101,117 @@
           <w:szCs w:val="20"/>
           <w:lang w:val="en-US"/>
         </w:rPr>
-        <w:t>!addStep &lt;startPrice&gt; &lt;endPrice&gt; &lt;fixedPrice&gt; &lt;variablePricePercent&gt;</w:t>
+        <w:t>!</w:t>
+      </w:r>
+      <w:proofErr w:type="spellStart"/>
+      <w:r>
+        <w:rPr>
+          <w:rFonts w:ascii="Courier New" w:hAnsi="Courier New" w:cs="Courier New"/>
+          <w:color w:val="000000"/>
+          <w:sz w:val="20"/>
+          <w:szCs w:val="20"/>
+          <w:lang w:val="en-US"/>
+        </w:rPr>
+        <w:t>addStep</w:t>
+      </w:r>
+      <w:proofErr w:type="spellEnd"/>
+      <w:r>
+        <w:rPr>
+          <w:rFonts w:ascii="Courier New" w:hAnsi="Courier New" w:cs="Courier New"/>
+          <w:color w:val="000000"/>
+          <w:sz w:val="20"/>
+          <w:szCs w:val="20"/>
+          <w:lang w:val="en-US"/>
+        </w:rPr>
+        <w:t xml:space="preserve"> &lt;</w:t>
+      </w:r>
+      <w:proofErr w:type="spellStart"/>
+      <w:r>
+        <w:rPr>
+          <w:rFonts w:ascii="Courier New" w:hAnsi="Courier New" w:cs="Courier New"/>
+          <w:color w:val="000000"/>
+          <w:sz w:val="20"/>
+          <w:szCs w:val="20"/>
+          <w:lang w:val="en-US"/>
+        </w:rPr>
+        <w:t>startPrice</w:t>
+      </w:r>
+      <w:proofErr w:type="spellEnd"/>
+      <w:r>
+        <w:rPr>
+          <w:rFonts w:ascii="Courier New" w:hAnsi="Courier New" w:cs="Courier New"/>
+          <w:color w:val="000000"/>
+          <w:sz w:val="20"/>
+          <w:szCs w:val="20"/>
+          <w:lang w:val="en-US"/>
+        </w:rPr>
+        <w:t>&gt; &lt;</w:t>
+      </w:r>
+      <w:proofErr w:type="spellStart"/>
+      <w:r>
+        <w:rPr>
+          <w:rFonts w:ascii="Courier New" w:hAnsi="Courier New" w:cs="Courier New"/>
+          <w:color w:val="000000"/>
+          <w:sz w:val="20"/>
+          <w:szCs w:val="20"/>
+          <w:lang w:val="en-US"/>
+        </w:rPr>
+        <w:t>endPrice</w:t>
+      </w:r>
+      <w:proofErr w:type="spellEnd"/>
+      <w:r>
+        <w:rPr>
+          <w:rFonts w:ascii="Courier New" w:hAnsi="Courier New" w:cs="Courier New"/>
+          <w:color w:val="000000"/>
+          <w:sz w:val="20"/>
+          <w:szCs w:val="20"/>
+          <w:lang w:val="en-US"/>
+        </w:rPr>
+        <w:t>&gt; &lt;</w:t>
+      </w:r>
+      <w:proofErr w:type="spellStart"/>
+      <w:r>
+        <w:rPr>
+          <w:rFonts w:ascii="Courier New" w:hAnsi="Courier New" w:cs="Courier New"/>
+          <w:color w:val="000000"/>
+          <w:sz w:val="20"/>
+          <w:szCs w:val="20"/>
+          <w:lang w:val="en-US"/>
+        </w:rPr>
+        <w:t>fixedPrice</w:t>
+      </w:r>
+      <w:proofErr w:type="spellEnd"/>
+      <w:r>
+        <w:rPr>
+          <w:rFonts w:ascii="Courier New" w:hAnsi="Courier New" w:cs="Courier New"/>
+          <w:color w:val="000000"/>
+          <w:sz w:val="20"/>
+          <w:szCs w:val="20"/>
+          <w:lang w:val="en-US"/>
+        </w:rPr>
+        <w:t>&gt; &lt;</w:t>
+      </w:r>
+      <w:proofErr w:type="spellStart"/>
+      <w:r>
+        <w:rPr>
+          <w:rFonts w:ascii="Courier New" w:hAnsi="Courier New" w:cs="Courier New"/>
+          <w:color w:val="000000"/>
+          <w:sz w:val="20"/>
+          <w:szCs w:val="20"/>
+          <w:lang w:val="en-US"/>
+        </w:rPr>
+        <w:t>variablePricePercent</w:t>
+      </w:r>
+      <w:proofErr w:type="spellEnd"/>
+      <w:r>
+        <w:rPr>
+          <w:rFonts w:ascii="Courier New" w:hAnsi="Courier New" w:cs="Courier New"/>
+          <w:color w:val="000000"/>
+          <w:sz w:val="20"/>
+          <w:szCs w:val="20"/>
+          <w:lang w:val="en-US"/>
+        </w:rPr>
+        <w:t>&gt;</w:t>
       </w:r>
     </w:p>
     <w:p>
@@ -392,7 +502,10 @@
     <w:p>
       <w:r>
         <w:lastRenderedPageBreak/>
-        <w:t>Die Commands wurden durch das Command-Pattern umgesetzt, darauf ergibt sich ein Interface Command, eine abstrakte Klasse SecureCommand, welche Command implementiert, eine CommandFactory in welcher die jeweiligenCommands, abhängig vom UserInput, erstellt werden sowie alle benötigten Commands. (AddStep, RemoveStep, Stps</w:t>
+        <w:t>Die Commands wurden durch das Command-Pattern umgesetzt, darauf ergibt sich ein Interface Command, eine abstrakte Klasse SecureCommand, welche Command implementiert, eine CommandFactory in welcher die jeweiligenCommands, abhängig vom UserInput, erstellt werden sowie alle benötigten Comm</w:t>
+      </w:r>
+      <w:r>
+        <w:t xml:space="preserve">ands. (AddStep, RemoveStep, Steps, Logout, </w:t>
       </w:r>
     </w:p>
     <w:p/>
@@ -781,11 +894,19 @@
                 <w:lang w:val="en-US"/>
               </w:rPr>
             </w:pPr>
-            <w:r>
-              <w:rPr>
-                <w:lang w:val="en-US"/>
-              </w:rPr>
-              <w:t>instanceOf Login</w:t>
+            <w:proofErr w:type="spellStart"/>
+            <w:r>
+              <w:rPr>
+                <w:lang w:val="en-US"/>
+              </w:rPr>
+              <w:t>instanceOf</w:t>
+            </w:r>
+            <w:proofErr w:type="spellEnd"/>
+            <w:r>
+              <w:rPr>
+                <w:lang w:val="en-US"/>
+              </w:rPr>
+              <w:t xml:space="preserve"> Login</w:t>
             </w:r>
           </w:p>
         </w:tc>
@@ -801,12 +922,14 @@
                 <w:lang w:val="en-US"/>
               </w:rPr>
             </w:pPr>
+            <w:proofErr w:type="spellStart"/>
             <w:r>
               <w:rPr>
                 <w:lang w:val="en-US"/>
               </w:rPr>
               <w:t>createCommandSecureTest</w:t>
             </w:r>
+            <w:proofErr w:type="spellEnd"/>
           </w:p>
         </w:tc>
         <w:tc>
@@ -843,12 +966,14 @@
                 <w:lang w:val="en-US"/>
               </w:rPr>
             </w:pPr>
+            <w:proofErr w:type="spellStart"/>
             <w:r>
               <w:rPr>
                 <w:lang w:val="en-US"/>
               </w:rPr>
               <w:t>CommandIsSecureException</w:t>
             </w:r>
+            <w:proofErr w:type="spellEnd"/>
           </w:p>
         </w:tc>
       </w:tr>
@@ -863,12 +988,14 @@
                 <w:lang w:val="en-US"/>
               </w:rPr>
             </w:pPr>
+            <w:proofErr w:type="spellStart"/>
             <w:r>
               <w:rPr>
                 <w:lang w:val="en-US"/>
               </w:rPr>
               <w:t>createSecureCommandNotFound</w:t>
             </w:r>
+            <w:proofErr w:type="spellEnd"/>
           </w:p>
         </w:tc>
         <w:tc>
@@ -885,8 +1012,16 @@
               <w:rPr>
                 <w:lang w:val="en-US"/>
               </w:rPr>
-              <w:t>!bla</w:t>
-            </w:r>
+              <w:t>!</w:t>
+            </w:r>
+            <w:proofErr w:type="spellStart"/>
+            <w:r>
+              <w:rPr>
+                <w:lang w:val="en-US"/>
+              </w:rPr>
+              <w:t>bla</w:t>
+            </w:r>
+            <w:proofErr w:type="spellEnd"/>
           </w:p>
         </w:tc>
         <w:tc>
@@ -899,12 +1034,14 @@
                 <w:lang w:val="en-US"/>
               </w:rPr>
             </w:pPr>
+            <w:proofErr w:type="spellStart"/>
             <w:r>
               <w:rPr>
                 <w:lang w:val="en-US"/>
               </w:rPr>
               <w:t>CommandNotFoundException</w:t>
             </w:r>
+            <w:proofErr w:type="spellEnd"/>
           </w:p>
         </w:tc>
       </w:tr>
@@ -919,12 +1056,14 @@
                 <w:lang w:val="en-US"/>
               </w:rPr>
             </w:pPr>
+            <w:proofErr w:type="spellStart"/>
             <w:r>
               <w:rPr>
                 <w:lang w:val="en-US"/>
               </w:rPr>
               <w:t>createCommandNotFound</w:t>
             </w:r>
+            <w:proofErr w:type="spellEnd"/>
           </w:p>
         </w:tc>
         <w:tc>
@@ -941,8 +1080,16 @@
               <w:rPr>
                 <w:lang w:val="en-US"/>
               </w:rPr>
-              <w:t>!bla</w:t>
-            </w:r>
+              <w:t>!</w:t>
+            </w:r>
+            <w:proofErr w:type="spellStart"/>
+            <w:r>
+              <w:rPr>
+                <w:lang w:val="en-US"/>
+              </w:rPr>
+              <w:t>bla</w:t>
+            </w:r>
+            <w:proofErr w:type="spellEnd"/>
           </w:p>
         </w:tc>
         <w:tc>
@@ -955,12 +1102,14 @@
                 <w:lang w:val="en-US"/>
               </w:rPr>
             </w:pPr>
+            <w:proofErr w:type="spellStart"/>
             <w:r>
               <w:rPr>
                 <w:lang w:val="en-US"/>
               </w:rPr>
               <w:t>CommandNotFoundException</w:t>
             </w:r>
+            <w:proofErr w:type="spellEnd"/>
           </w:p>
         </w:tc>
       </w:tr>
@@ -979,12 +1128,14 @@
           <w:lang w:val="en-US"/>
         </w:rPr>
       </w:pPr>
+      <w:proofErr w:type="spellStart"/>
       <w:r>
         <w:rPr>
           <w:lang w:val="en-US"/>
         </w:rPr>
         <w:t>RemoveStepTest</w:t>
       </w:r>
+      <w:proofErr w:type="spellEnd"/>
     </w:p>
     <w:tbl>
       <w:tblPr>
@@ -1122,13 +1273,27 @@
               <w:rPr>
                 <w:lang w:val="en-US"/>
               </w:rPr>
-              <w:t>!r</w:t>
-            </w:r>
-            <w:r>
-              <w:rPr>
-                <w:lang w:val="en-US"/>
-              </w:rPr>
-              <w:t>emoveStep 1 1 2</w:t>
+              <w:t>!</w:t>
+            </w:r>
+            <w:proofErr w:type="spellStart"/>
+            <w:r>
+              <w:rPr>
+                <w:lang w:val="en-US"/>
+              </w:rPr>
+              <w:t>r</w:t>
+            </w:r>
+            <w:r>
+              <w:rPr>
+                <w:lang w:val="en-US"/>
+              </w:rPr>
+              <w:t>emoveStep</w:t>
+            </w:r>
+            <w:proofErr w:type="spellEnd"/>
+            <w:r>
+              <w:rPr>
+                <w:lang w:val="en-US"/>
+              </w:rPr>
+              <w:t xml:space="preserve"> 1 1 2</w:t>
             </w:r>
           </w:p>
         </w:tc>
@@ -1142,12 +1307,14 @@
                 <w:lang w:val="en-US"/>
               </w:rPr>
             </w:pPr>
+            <w:proofErr w:type="spellStart"/>
             <w:r>
               <w:rPr>
                 <w:lang w:val="en-US"/>
               </w:rPr>
               <w:t>WronNumberOfArgumentsException</w:t>
             </w:r>
+            <w:proofErr w:type="spellEnd"/>
           </w:p>
         </w:tc>
       </w:tr>
@@ -1166,12 +1333,14 @@
           <w:lang w:val="en-US"/>
         </w:rPr>
       </w:pPr>
+      <w:proofErr w:type="spellStart"/>
       <w:r>
         <w:rPr>
           <w:lang w:val="en-US"/>
         </w:rPr>
         <w:t>StepsTest</w:t>
       </w:r>
+      <w:proofErr w:type="spellEnd"/>
     </w:p>
     <w:tbl>
       <w:tblPr>
@@ -1196,6 +1365,7 @@
                 <w:lang w:val="en-US"/>
               </w:rPr>
             </w:pPr>
+            <w:proofErr w:type="spellStart"/>
             <w:r>
               <w:rPr>
                 <w:b/>
@@ -1203,6 +1373,7 @@
               </w:rPr>
               <w:t>TestCase</w:t>
             </w:r>
+            <w:proofErr w:type="spellEnd"/>
           </w:p>
         </w:tc>
         <w:tc>
@@ -1312,6 +1483,7 @@
           <w:lang w:val="en-US"/>
         </w:rPr>
       </w:pPr>
+      <w:proofErr w:type="spellStart"/>
       <w:r>
         <w:rPr>
           <w:lang w:val="en-US"/>
@@ -1319,6 +1491,7 @@
         <w:lastRenderedPageBreak/>
         <w:t>ManagementClientTest</w:t>
       </w:r>
+      <w:proofErr w:type="spellEnd"/>
     </w:p>
     <w:p>
       <w:pPr>
@@ -1351,6 +1524,7 @@
                 <w:lang w:val="en-US"/>
               </w:rPr>
             </w:pPr>
+            <w:proofErr w:type="spellStart"/>
             <w:r>
               <w:rPr>
                 <w:b/>
@@ -1358,6 +1532,7 @@
               </w:rPr>
               <w:t>TestCase</w:t>
             </w:r>
+            <w:proofErr w:type="spellEnd"/>
           </w:p>
         </w:tc>
         <w:tc>
@@ -1416,6 +1591,7 @@
                 <w:lang w:val="en-US"/>
               </w:rPr>
             </w:pPr>
+            <w:proofErr w:type="spellStart"/>
             <w:r>
               <w:rPr>
                 <w:sz w:val="20"/>
@@ -1424,6 +1600,7 @@
               </w:rPr>
               <w:t>loginWrongPwTest</w:t>
             </w:r>
+            <w:proofErr w:type="spellEnd"/>
           </w:p>
         </w:tc>
         <w:tc>
@@ -1452,8 +1629,18 @@
                 <w:szCs w:val="20"/>
                 <w:lang w:val="en-US"/>
               </w:rPr>
-              <w:t xml:space="preserve"> muh</w:t>
-            </w:r>
+              <w:t xml:space="preserve"> </w:t>
+            </w:r>
+            <w:proofErr w:type="spellStart"/>
+            <w:r>
+              <w:rPr>
+                <w:sz w:val="20"/>
+                <w:szCs w:val="20"/>
+                <w:lang w:val="en-US"/>
+              </w:rPr>
+              <w:t>muh</w:t>
+            </w:r>
+            <w:proofErr w:type="spellEnd"/>
           </w:p>
         </w:tc>
         <w:tc>
@@ -1519,6 +1706,7 @@
                 <w:lang w:val="en-US"/>
               </w:rPr>
             </w:pPr>
+            <w:proofErr w:type="spellStart"/>
             <w:r>
               <w:rPr>
                 <w:sz w:val="20"/>
@@ -1527,23 +1715,52 @@
               </w:rPr>
               <w:t>Bs.shutdown</w:t>
             </w:r>
-          </w:p>
-          <w:p>
-            <w:pPr>
-              <w:rPr>
-                <w:sz w:val="20"/>
-                <w:szCs w:val="20"/>
-                <w:lang w:val="en-US"/>
-              </w:rPr>
-            </w:pPr>
-            <w:r>
-              <w:rPr>
-                <w:sz w:val="20"/>
-                <w:szCs w:val="20"/>
-                <w:lang w:val="en-US"/>
-              </w:rPr>
-              <w:t>!login tes tes</w:t>
-            </w:r>
+            <w:proofErr w:type="spellEnd"/>
+          </w:p>
+          <w:p>
+            <w:pPr>
+              <w:rPr>
+                <w:sz w:val="20"/>
+                <w:szCs w:val="20"/>
+                <w:lang w:val="en-US"/>
+              </w:rPr>
+            </w:pPr>
+            <w:r>
+              <w:rPr>
+                <w:sz w:val="20"/>
+                <w:szCs w:val="20"/>
+                <w:lang w:val="en-US"/>
+              </w:rPr>
+              <w:t xml:space="preserve">!login </w:t>
+            </w:r>
+            <w:proofErr w:type="spellStart"/>
+            <w:r>
+              <w:rPr>
+                <w:sz w:val="20"/>
+                <w:szCs w:val="20"/>
+                <w:lang w:val="en-US"/>
+              </w:rPr>
+              <w:t>tes</w:t>
+            </w:r>
+            <w:proofErr w:type="spellEnd"/>
+            <w:r>
+              <w:rPr>
+                <w:sz w:val="20"/>
+                <w:szCs w:val="20"/>
+                <w:lang w:val="en-US"/>
+              </w:rPr>
+              <w:t xml:space="preserve"> </w:t>
+            </w:r>
+            <w:proofErr w:type="spellStart"/>
+            <w:r>
+              <w:rPr>
+                <w:sz w:val="20"/>
+                <w:szCs w:val="20"/>
+                <w:lang w:val="en-US"/>
+              </w:rPr>
+              <w:t>tes</w:t>
+            </w:r>
+            <w:proofErr w:type="spellEnd"/>
           </w:p>
         </w:tc>
         <w:tc>
@@ -1568,7 +1785,29 @@
                 <w:szCs w:val="20"/>
                 <w:lang w:val="en-US"/>
               </w:rPr>
-              <w:t>ERROR: Connection to BillingServer lost. You have to login again!</w:t>
+              <w:t xml:space="preserve">ERROR: Connection to </w:t>
+            </w:r>
+            <w:proofErr w:type="spellStart"/>
+            <w:r>
+              <w:rPr>
+                <w:rFonts w:cstheme="minorHAnsi"/>
+                <w:color w:val="000000" w:themeColor="text1"/>
+                <w:sz w:val="20"/>
+                <w:szCs w:val="20"/>
+                <w:lang w:val="en-US"/>
+              </w:rPr>
+              <w:t>BillingServer</w:t>
+            </w:r>
+            <w:proofErr w:type="spellEnd"/>
+            <w:r>
+              <w:rPr>
+                <w:rFonts w:cstheme="minorHAnsi"/>
+                <w:color w:val="000000" w:themeColor="text1"/>
+                <w:sz w:val="20"/>
+                <w:szCs w:val="20"/>
+                <w:lang w:val="en-US"/>
+              </w:rPr>
+              <w:t xml:space="preserve"> lost. You have to login again!</w:t>
             </w:r>
           </w:p>
         </w:tc>
@@ -1587,6 +1826,7 @@
                 <w:lang w:val="en-US"/>
               </w:rPr>
             </w:pPr>
+            <w:proofErr w:type="spellStart"/>
             <w:r>
               <w:rPr>
                 <w:rFonts w:cstheme="minorHAnsi"/>
@@ -1597,6 +1837,7 @@
               </w:rPr>
               <w:t>printTest</w:t>
             </w:r>
+            <w:proofErr w:type="spellEnd"/>
           </w:p>
         </w:tc>
         <w:tc>
@@ -1635,15 +1876,27 @@
                 <w:lang w:val="en-US"/>
               </w:rPr>
             </w:pPr>
-            <w:r>
-              <w:rPr>
-                <w:rFonts w:cstheme="minorHAnsi"/>
-                <w:color w:val="000000" w:themeColor="text1"/>
-                <w:sz w:val="20"/>
-                <w:szCs w:val="20"/>
-                <w:lang w:val="en-US"/>
-              </w:rPr>
-              <w:t>printAutomatic==False</w:t>
+            <w:proofErr w:type="spellStart"/>
+            <w:r>
+              <w:rPr>
+                <w:rFonts w:cstheme="minorHAnsi"/>
+                <w:color w:val="000000" w:themeColor="text1"/>
+                <w:sz w:val="20"/>
+                <w:szCs w:val="20"/>
+                <w:lang w:val="en-US"/>
+              </w:rPr>
+              <w:t>printAutomatic</w:t>
+            </w:r>
+            <w:proofErr w:type="spellEnd"/>
+            <w:r>
+              <w:rPr>
+                <w:rFonts w:cstheme="minorHAnsi"/>
+                <w:color w:val="000000" w:themeColor="text1"/>
+                <w:sz w:val="20"/>
+                <w:szCs w:val="20"/>
+                <w:lang w:val="en-US"/>
+              </w:rPr>
+              <w:t>==False</w:t>
             </w:r>
           </w:p>
         </w:tc>
@@ -1662,6 +1915,7 @@
                 <w:lang w:val="en-US"/>
               </w:rPr>
             </w:pPr>
+            <w:proofErr w:type="spellStart"/>
             <w:r>
               <w:rPr>
                 <w:rFonts w:cstheme="minorHAnsi"/>
@@ -1671,6 +1925,7 @@
               </w:rPr>
               <w:t>autoTest</w:t>
             </w:r>
+            <w:proofErr w:type="spellEnd"/>
           </w:p>
         </w:tc>
         <w:tc>
@@ -1709,15 +1964,27 @@
                 <w:lang w:val="en-US"/>
               </w:rPr>
             </w:pPr>
-            <w:r>
-              <w:rPr>
-                <w:rFonts w:cstheme="minorHAnsi"/>
-                <w:color w:val="000000" w:themeColor="text1"/>
-                <w:sz w:val="20"/>
-                <w:szCs w:val="20"/>
-                <w:lang w:val="en-US"/>
-              </w:rPr>
-              <w:t>printAutomatic==True</w:t>
+            <w:proofErr w:type="spellStart"/>
+            <w:r>
+              <w:rPr>
+                <w:rFonts w:cstheme="minorHAnsi"/>
+                <w:color w:val="000000" w:themeColor="text1"/>
+                <w:sz w:val="20"/>
+                <w:szCs w:val="20"/>
+                <w:lang w:val="en-US"/>
+              </w:rPr>
+              <w:t>printAutomatic</w:t>
+            </w:r>
+            <w:proofErr w:type="spellEnd"/>
+            <w:r>
+              <w:rPr>
+                <w:rFonts w:cstheme="minorHAnsi"/>
+                <w:color w:val="000000" w:themeColor="text1"/>
+                <w:sz w:val="20"/>
+                <w:szCs w:val="20"/>
+                <w:lang w:val="en-US"/>
+              </w:rPr>
+              <w:t>==True</w:t>
             </w:r>
           </w:p>
         </w:tc>
@@ -1736,6 +2003,7 @@
                 <w:lang w:val="en-US"/>
               </w:rPr>
             </w:pPr>
+            <w:proofErr w:type="spellStart"/>
             <w:r>
               <w:rPr>
                 <w:rFonts w:cstheme="minorHAnsi"/>
@@ -1745,6 +2013,7 @@
               </w:rPr>
               <w:t>hideTest</w:t>
             </w:r>
+            <w:proofErr w:type="spellEnd"/>
           </w:p>
         </w:tc>
         <w:tc>
@@ -1783,15 +2052,27 @@
                 <w:lang w:val="en-US"/>
               </w:rPr>
             </w:pPr>
-            <w:r>
-              <w:rPr>
-                <w:rFonts w:cstheme="minorHAnsi"/>
-                <w:color w:val="000000" w:themeColor="text1"/>
-                <w:sz w:val="20"/>
-                <w:szCs w:val="20"/>
-                <w:lang w:val="en-US"/>
-              </w:rPr>
-              <w:t>printAutomatic==False</w:t>
+            <w:proofErr w:type="spellStart"/>
+            <w:r>
+              <w:rPr>
+                <w:rFonts w:cstheme="minorHAnsi"/>
+                <w:color w:val="000000" w:themeColor="text1"/>
+                <w:sz w:val="20"/>
+                <w:szCs w:val="20"/>
+                <w:lang w:val="en-US"/>
+              </w:rPr>
+              <w:t>printAutomatic</w:t>
+            </w:r>
+            <w:proofErr w:type="spellEnd"/>
+            <w:r>
+              <w:rPr>
+                <w:rFonts w:cstheme="minorHAnsi"/>
+                <w:color w:val="000000" w:themeColor="text1"/>
+                <w:sz w:val="20"/>
+                <w:szCs w:val="20"/>
+                <w:lang w:val="en-US"/>
+              </w:rPr>
+              <w:t>==False</w:t>
             </w:r>
           </w:p>
         </w:tc>
@@ -1810,6 +2091,7 @@
                 <w:lang w:val="en-US"/>
               </w:rPr>
             </w:pPr>
+            <w:proofErr w:type="spellStart"/>
             <w:r>
               <w:rPr>
                 <w:rFonts w:cstheme="minorHAnsi"/>
@@ -1840,6 +2122,7 @@
               </w:rPr>
               <w:t>NoAnalyticeTest</w:t>
             </w:r>
+            <w:proofErr w:type="spellEnd"/>
           </w:p>
         </w:tc>
         <w:tc>
@@ -1854,6 +2137,7 @@
                 <w:lang w:val="en-US"/>
               </w:rPr>
             </w:pPr>
+            <w:proofErr w:type="spellStart"/>
             <w:r>
               <w:rPr>
                 <w:sz w:val="20"/>
@@ -1862,22 +2146,41 @@
               </w:rPr>
               <w:t>As.shutdown</w:t>
             </w:r>
-          </w:p>
-          <w:p>
-            <w:pPr>
-              <w:rPr>
-                <w:sz w:val="20"/>
-                <w:szCs w:val="20"/>
-                <w:lang w:val="en-US"/>
-              </w:rPr>
-            </w:pPr>
-            <w:r>
-              <w:rPr>
-                <w:sz w:val="20"/>
-                <w:szCs w:val="20"/>
-                <w:lang w:val="en-US"/>
-              </w:rPr>
-              <w:t>!subscribe .*</w:t>
+            <w:proofErr w:type="spellEnd"/>
+          </w:p>
+          <w:p>
+            <w:pPr>
+              <w:rPr>
+                <w:sz w:val="20"/>
+                <w:szCs w:val="20"/>
+                <w:lang w:val="en-US"/>
+              </w:rPr>
+            </w:pPr>
+            <w:r>
+              <w:rPr>
+                <w:sz w:val="20"/>
+                <w:szCs w:val="20"/>
+                <w:lang w:val="en-US"/>
+              </w:rPr>
+              <w:t>!</w:t>
+            </w:r>
+            <w:proofErr w:type="gramStart"/>
+            <w:r>
+              <w:rPr>
+                <w:sz w:val="20"/>
+                <w:szCs w:val="20"/>
+                <w:lang w:val="en-US"/>
+              </w:rPr>
+              <w:t>subscribe .</w:t>
+            </w:r>
+            <w:proofErr w:type="gramEnd"/>
+            <w:r>
+              <w:rPr>
+                <w:sz w:val="20"/>
+                <w:szCs w:val="20"/>
+                <w:lang w:val="en-US"/>
+              </w:rPr>
+              <w:t>*</w:t>
             </w:r>
           </w:p>
         </w:tc>
@@ -1903,7 +2206,29 @@
                 <w:szCs w:val="20"/>
                 <w:lang w:val="en-US"/>
               </w:rPr>
-              <w:t xml:space="preserve">ERROR: AnalyticsServer not available right now. </w:t>
+              <w:t xml:space="preserve">ERROR: </w:t>
+            </w:r>
+            <w:proofErr w:type="spellStart"/>
+            <w:r>
+              <w:rPr>
+                <w:rFonts w:cstheme="minorHAnsi"/>
+                <w:color w:val="000000" w:themeColor="text1"/>
+                <w:sz w:val="20"/>
+                <w:szCs w:val="20"/>
+                <w:lang w:val="en-US"/>
+              </w:rPr>
+              <w:t>AnalyticsServer</w:t>
+            </w:r>
+            <w:proofErr w:type="spellEnd"/>
+            <w:r>
+              <w:rPr>
+                <w:rFonts w:cstheme="minorHAnsi"/>
+                <w:color w:val="000000" w:themeColor="text1"/>
+                <w:sz w:val="20"/>
+                <w:szCs w:val="20"/>
+                <w:lang w:val="en-US"/>
+              </w:rPr>
+              <w:t xml:space="preserve"> not available right now. </w:t>
             </w:r>
             <w:r>
               <w:rPr>
@@ -1931,6 +2256,7 @@
                 <w:lang w:val="en-US"/>
               </w:rPr>
             </w:pPr>
+            <w:proofErr w:type="spellStart"/>
             <w:r>
               <w:rPr>
                 <w:rFonts w:cstheme="minorHAnsi"/>
@@ -1961,6 +2287,7 @@
               </w:rPr>
               <w:t>AnalyticsBackTest</w:t>
             </w:r>
+            <w:proofErr w:type="spellEnd"/>
           </w:p>
         </w:tc>
         <w:tc>
@@ -1975,6 +2302,7 @@
                 <w:lang w:val="en-US"/>
               </w:rPr>
             </w:pPr>
+            <w:proofErr w:type="spellStart"/>
             <w:r>
               <w:rPr>
                 <w:sz w:val="20"/>
@@ -1983,56 +2311,95 @@
               </w:rPr>
               <w:t>As.shutdown</w:t>
             </w:r>
-          </w:p>
-          <w:p>
-            <w:pPr>
-              <w:rPr>
-                <w:sz w:val="20"/>
-                <w:szCs w:val="20"/>
-                <w:lang w:val="en-US"/>
-              </w:rPr>
-            </w:pPr>
-            <w:r>
-              <w:rPr>
-                <w:sz w:val="20"/>
-                <w:szCs w:val="20"/>
-                <w:lang w:val="en-US"/>
-              </w:rPr>
-              <w:t>New ManagementClient</w:t>
-            </w:r>
-          </w:p>
-          <w:p>
-            <w:pPr>
-              <w:rPr>
-                <w:sz w:val="20"/>
-                <w:szCs w:val="20"/>
-                <w:lang w:val="en-US"/>
-              </w:rPr>
-            </w:pPr>
-            <w:r>
-              <w:rPr>
-                <w:sz w:val="20"/>
-                <w:szCs w:val="20"/>
-                <w:lang w:val="en-US"/>
-              </w:rPr>
-              <w:t>New AnalyticsServer</w:t>
-            </w:r>
-          </w:p>
-          <w:p>
-            <w:pPr>
-              <w:rPr>
-                <w:sz w:val="20"/>
-                <w:szCs w:val="20"/>
-                <w:lang w:val="en-US"/>
-              </w:rPr>
-            </w:pPr>
-            <w:r>
-              <w:rPr>
-                <w:sz w:val="20"/>
-                <w:szCs w:val="20"/>
-                <w:lang w:val="en-US"/>
-              </w:rPr>
-              <w:t>!subscribe .*</w:t>
+            <w:proofErr w:type="spellEnd"/>
+          </w:p>
+          <w:p>
+            <w:pPr>
+              <w:rPr>
+                <w:sz w:val="20"/>
+                <w:szCs w:val="20"/>
+                <w:lang w:val="en-US"/>
+              </w:rPr>
+            </w:pPr>
+            <w:r>
+              <w:rPr>
+                <w:sz w:val="20"/>
+                <w:szCs w:val="20"/>
+                <w:lang w:val="en-US"/>
+              </w:rPr>
+              <w:t xml:space="preserve">New </w:t>
+            </w:r>
+            <w:proofErr w:type="spellStart"/>
+            <w:r>
+              <w:rPr>
+                <w:sz w:val="20"/>
+                <w:szCs w:val="20"/>
+                <w:lang w:val="en-US"/>
+              </w:rPr>
+              <w:t>ManagementClient</w:t>
+            </w:r>
+            <w:proofErr w:type="spellEnd"/>
+          </w:p>
+          <w:p>
+            <w:pPr>
+              <w:rPr>
+                <w:sz w:val="20"/>
+                <w:szCs w:val="20"/>
+                <w:lang w:val="en-US"/>
+              </w:rPr>
+            </w:pPr>
+            <w:r>
+              <w:rPr>
+                <w:sz w:val="20"/>
+                <w:szCs w:val="20"/>
+                <w:lang w:val="en-US"/>
+              </w:rPr>
+              <w:t xml:space="preserve">New </w:t>
+            </w:r>
+            <w:proofErr w:type="spellStart"/>
+            <w:r>
+              <w:rPr>
+                <w:sz w:val="20"/>
+                <w:szCs w:val="20"/>
+                <w:lang w:val="en-US"/>
+              </w:rPr>
+              <w:t>AnalyticsServer</w:t>
+            </w:r>
+            <w:proofErr w:type="spellEnd"/>
+          </w:p>
+          <w:p>
+            <w:pPr>
+              <w:rPr>
+                <w:sz w:val="20"/>
+                <w:szCs w:val="20"/>
+                <w:lang w:val="en-US"/>
+              </w:rPr>
+            </w:pPr>
+            <w:r>
+              <w:rPr>
+                <w:sz w:val="20"/>
+                <w:szCs w:val="20"/>
+                <w:lang w:val="en-US"/>
+              </w:rPr>
+              <w:t>!</w:t>
+            </w:r>
+            <w:proofErr w:type="gramStart"/>
+            <w:r>
+              <w:rPr>
+                <w:sz w:val="20"/>
+                <w:szCs w:val="20"/>
+                <w:lang w:val="en-US"/>
+              </w:rPr>
+              <w:t>subscribe .</w:t>
+            </w:r>
+            <w:proofErr w:type="gramEnd"/>
+            <w:r>
+              <w:rPr>
+                <w:sz w:val="20"/>
+                <w:szCs w:val="20"/>
+                <w:lang w:val="en-US"/>
+              </w:rPr>
+              <w:t>*</w:t>
             </w:r>
           </w:p>
         </w:tc>
@@ -2086,6 +2453,7 @@
                 <w:lang w:val="en-US"/>
               </w:rPr>
             </w:pPr>
+            <w:proofErr w:type="spellStart"/>
             <w:r>
               <w:rPr>
                 <w:rFonts w:cstheme="minorHAnsi"/>
@@ -2116,6 +2484,7 @@
               </w:rPr>
               <w:t>eAnalyticsBackTest</w:t>
             </w:r>
+            <w:proofErr w:type="spellEnd"/>
           </w:p>
         </w:tc>
         <w:tc>
@@ -2130,6 +2499,7 @@
                 <w:lang w:val="en-US"/>
               </w:rPr>
             </w:pPr>
+            <w:proofErr w:type="spellStart"/>
             <w:r>
               <w:rPr>
                 <w:sz w:val="20"/>
@@ -2138,40 +2508,61 @@
               </w:rPr>
               <w:t>As.shutdown</w:t>
             </w:r>
-          </w:p>
-          <w:p>
-            <w:pPr>
-              <w:rPr>
-                <w:sz w:val="20"/>
-                <w:szCs w:val="20"/>
-                <w:lang w:val="en-US"/>
-              </w:rPr>
-            </w:pPr>
-            <w:r>
-              <w:rPr>
-                <w:sz w:val="20"/>
-                <w:szCs w:val="20"/>
-                <w:lang w:val="en-US"/>
-              </w:rPr>
-              <w:t>New ManagementClient</w:t>
-            </w:r>
-          </w:p>
-          <w:p>
-            <w:pPr>
-              <w:rPr>
-                <w:sz w:val="20"/>
-                <w:szCs w:val="20"/>
-                <w:lang w:val="en-US"/>
-              </w:rPr>
-            </w:pPr>
-            <w:r>
-              <w:rPr>
-                <w:sz w:val="20"/>
-                <w:szCs w:val="20"/>
-                <w:lang w:val="en-US"/>
-              </w:rPr>
-              <w:t>New AnalyticsServer</w:t>
-            </w:r>
+            <w:proofErr w:type="spellEnd"/>
+          </w:p>
+          <w:p>
+            <w:pPr>
+              <w:rPr>
+                <w:sz w:val="20"/>
+                <w:szCs w:val="20"/>
+                <w:lang w:val="en-US"/>
+              </w:rPr>
+            </w:pPr>
+            <w:r>
+              <w:rPr>
+                <w:sz w:val="20"/>
+                <w:szCs w:val="20"/>
+                <w:lang w:val="en-US"/>
+              </w:rPr>
+              <w:t xml:space="preserve">New </w:t>
+            </w:r>
+            <w:proofErr w:type="spellStart"/>
+            <w:r>
+              <w:rPr>
+                <w:sz w:val="20"/>
+                <w:szCs w:val="20"/>
+                <w:lang w:val="en-US"/>
+              </w:rPr>
+              <w:t>ManagementClient</w:t>
+            </w:r>
+            <w:proofErr w:type="spellEnd"/>
+          </w:p>
+          <w:p>
+            <w:pPr>
+              <w:rPr>
+                <w:sz w:val="20"/>
+                <w:szCs w:val="20"/>
+                <w:lang w:val="en-US"/>
+              </w:rPr>
+            </w:pPr>
+            <w:r>
+              <w:rPr>
+                <w:sz w:val="20"/>
+                <w:szCs w:val="20"/>
+                <w:lang w:val="en-US"/>
+              </w:rPr>
+              <w:t xml:space="preserve">New </w:t>
+            </w:r>
+            <w:proofErr w:type="spellStart"/>
+            <w:r>
+              <w:rPr>
+                <w:sz w:val="20"/>
+                <w:szCs w:val="20"/>
+                <w:lang w:val="en-US"/>
+              </w:rPr>
+              <w:t>AnalyticsServer</w:t>
+            </w:r>
+            <w:proofErr w:type="spellEnd"/>
           </w:p>
           <w:p>
             <w:pPr>
@@ -2265,6 +2656,7 @@
                 <w:lang w:val="en-US"/>
               </w:rPr>
             </w:pPr>
+            <w:proofErr w:type="spellStart"/>
             <w:r>
               <w:rPr>
                 <w:rFonts w:cstheme="minorHAnsi"/>
@@ -2295,6 +2687,7 @@
               </w:rPr>
               <w:t>NoAnalyticeTest</w:t>
             </w:r>
+            <w:proofErr w:type="spellEnd"/>
           </w:p>
         </w:tc>
         <w:tc>
@@ -2309,6 +2702,7 @@
                 <w:lang w:val="en-US"/>
               </w:rPr>
             </w:pPr>
+            <w:proofErr w:type="spellStart"/>
             <w:r>
               <w:rPr>
                 <w:sz w:val="20"/>
@@ -2325,6 +2719,7 @@
               </w:rPr>
               <w:t>shutdown</w:t>
             </w:r>
+            <w:proofErr w:type="spellEnd"/>
           </w:p>
           <w:p>
             <w:pPr>
@@ -2366,7 +2761,29 @@
                 <w:szCs w:val="20"/>
                 <w:lang w:val="en-US"/>
               </w:rPr>
-              <w:t>ERROR: AnalyticsServer not available right now. Retry after starting Analytics</w:t>
+              <w:t xml:space="preserve">ERROR: </w:t>
+            </w:r>
+            <w:proofErr w:type="spellStart"/>
+            <w:r>
+              <w:rPr>
+                <w:rFonts w:cstheme="minorHAnsi"/>
+                <w:color w:val="000000" w:themeColor="text1"/>
+                <w:sz w:val="20"/>
+                <w:szCs w:val="20"/>
+                <w:lang w:val="en-US"/>
+              </w:rPr>
+              <w:t>AnalyticsServer</w:t>
+            </w:r>
+            <w:proofErr w:type="spellEnd"/>
+            <w:r>
+              <w:rPr>
+                <w:rFonts w:cstheme="minorHAnsi"/>
+                <w:color w:val="000000" w:themeColor="text1"/>
+                <w:sz w:val="20"/>
+                <w:szCs w:val="20"/>
+                <w:lang w:val="en-US"/>
+              </w:rPr>
+              <w:t xml:space="preserve"> not available right now. Retry after starting Analytics</w:t>
             </w:r>
           </w:p>
         </w:tc>
@@ -2440,7 +2857,51 @@
                 <w:szCs w:val="20"/>
                 <w:lang w:val="en-US"/>
               </w:rPr>
-              <w:t>ERROR: Wrong number of arguments given!\nUsage: !unsubscribe &lt;subscriptionID&gt;</w:t>
+              <w:t>ERROR: Wrong number of arguments given!\</w:t>
+            </w:r>
+            <w:proofErr w:type="spellStart"/>
+            <w:r>
+              <w:rPr>
+                <w:rFonts w:cstheme="minorHAnsi"/>
+                <w:color w:val="000000" w:themeColor="text1"/>
+                <w:sz w:val="20"/>
+                <w:szCs w:val="20"/>
+                <w:lang w:val="en-US"/>
+              </w:rPr>
+              <w:t>nUsage</w:t>
+            </w:r>
+            <w:proofErr w:type="spellEnd"/>
+            <w:r>
+              <w:rPr>
+                <w:rFonts w:cstheme="minorHAnsi"/>
+                <w:color w:val="000000" w:themeColor="text1"/>
+                <w:sz w:val="20"/>
+                <w:szCs w:val="20"/>
+                <w:lang w:val="en-US"/>
+              </w:rPr>
+              <w:t>: !unsubscribe &lt;</w:t>
+            </w:r>
+            <w:proofErr w:type="spellStart"/>
+            <w:r>
+              <w:rPr>
+                <w:rFonts w:cstheme="minorHAnsi"/>
+                <w:color w:val="000000" w:themeColor="text1"/>
+                <w:sz w:val="20"/>
+                <w:szCs w:val="20"/>
+                <w:lang w:val="en-US"/>
+              </w:rPr>
+              <w:t>subscriptionID</w:t>
+            </w:r>
+            <w:proofErr w:type="spellEnd"/>
+            <w:r>
+              <w:rPr>
+                <w:rFonts w:cstheme="minorHAnsi"/>
+                <w:color w:val="000000" w:themeColor="text1"/>
+                <w:sz w:val="20"/>
+                <w:szCs w:val="20"/>
+                <w:lang w:val="en-US"/>
+              </w:rPr>
+              <w:t>&gt;</w:t>
             </w:r>
           </w:p>
         </w:tc>
@@ -2459,6 +2920,7 @@
                 <w:lang w:val="en-US"/>
               </w:rPr>
             </w:pPr>
+            <w:proofErr w:type="spellStart"/>
             <w:r>
               <w:rPr>
                 <w:rFonts w:cstheme="minorHAnsi"/>
@@ -2479,6 +2941,7 @@
               </w:rPr>
               <w:t>Test</w:t>
             </w:r>
+            <w:proofErr w:type="spellEnd"/>
           </w:p>
         </w:tc>
         <w:tc>
@@ -2525,7 +2988,51 @@
                 <w:szCs w:val="20"/>
                 <w:lang w:val="en-US"/>
               </w:rPr>
-              <w:t>ERROR: Wrong number of arguments given!\nUsage: !subscribe &lt;filterRegex&gt;</w:t>
+              <w:t>ERROR: Wrong number of arguments given!\</w:t>
+            </w:r>
+            <w:proofErr w:type="spellStart"/>
+            <w:r>
+              <w:rPr>
+                <w:rFonts w:cstheme="minorHAnsi"/>
+                <w:color w:val="000000" w:themeColor="text1"/>
+                <w:sz w:val="20"/>
+                <w:szCs w:val="20"/>
+                <w:lang w:val="en-US"/>
+              </w:rPr>
+              <w:t>nUsage</w:t>
+            </w:r>
+            <w:proofErr w:type="spellEnd"/>
+            <w:r>
+              <w:rPr>
+                <w:rFonts w:cstheme="minorHAnsi"/>
+                <w:color w:val="000000" w:themeColor="text1"/>
+                <w:sz w:val="20"/>
+                <w:szCs w:val="20"/>
+                <w:lang w:val="en-US"/>
+              </w:rPr>
+              <w:t>: !subscribe &lt;</w:t>
+            </w:r>
+            <w:proofErr w:type="spellStart"/>
+            <w:r>
+              <w:rPr>
+                <w:rFonts w:cstheme="minorHAnsi"/>
+                <w:color w:val="000000" w:themeColor="text1"/>
+                <w:sz w:val="20"/>
+                <w:szCs w:val="20"/>
+                <w:lang w:val="en-US"/>
+              </w:rPr>
+              <w:t>filterRegex</w:t>
+            </w:r>
+            <w:proofErr w:type="spellEnd"/>
+            <w:r>
+              <w:rPr>
+                <w:rFonts w:cstheme="minorHAnsi"/>
+                <w:color w:val="000000" w:themeColor="text1"/>
+                <w:sz w:val="20"/>
+                <w:szCs w:val="20"/>
+                <w:lang w:val="en-US"/>
+              </w:rPr>
+              <w:t>&gt;</w:t>
             </w:r>
           </w:p>
         </w:tc>
@@ -2567,6 +3074,7 @@
                 <w:lang w:val="en-US"/>
               </w:rPr>
             </w:pPr>
+            <w:proofErr w:type="spellStart"/>
             <w:r>
               <w:rPr>
                 <w:sz w:val="20"/>
@@ -2575,23 +3083,34 @@
               </w:rPr>
               <w:t>Bs.shutdown</w:t>
             </w:r>
-          </w:p>
-          <w:p>
-            <w:pPr>
-              <w:rPr>
-                <w:sz w:val="20"/>
-                <w:szCs w:val="20"/>
-                <w:lang w:val="en-US"/>
-              </w:rPr>
-            </w:pPr>
-            <w:r>
-              <w:rPr>
-                <w:sz w:val="20"/>
-                <w:szCs w:val="20"/>
-                <w:lang w:val="en-US"/>
-              </w:rPr>
-              <w:t>!login test test</w:t>
-            </w:r>
+            <w:proofErr w:type="spellEnd"/>
+          </w:p>
+          <w:p>
+            <w:pPr>
+              <w:rPr>
+                <w:sz w:val="20"/>
+                <w:szCs w:val="20"/>
+                <w:lang w:val="en-US"/>
+              </w:rPr>
+            </w:pPr>
+            <w:r>
+              <w:rPr>
+                <w:sz w:val="20"/>
+                <w:szCs w:val="20"/>
+                <w:lang w:val="en-US"/>
+              </w:rPr>
+              <w:t xml:space="preserve">!login test </w:t>
+            </w:r>
+            <w:proofErr w:type="spellStart"/>
+            <w:r>
+              <w:rPr>
+                <w:sz w:val="20"/>
+                <w:szCs w:val="20"/>
+                <w:lang w:val="en-US"/>
+              </w:rPr>
+              <w:t>test</w:t>
+            </w:r>
+            <w:proofErr w:type="spellEnd"/>
           </w:p>
         </w:tc>
         <w:tc>
@@ -2616,7 +3135,29 @@
                 <w:szCs w:val="20"/>
                 <w:lang w:val="en-US"/>
               </w:rPr>
-              <w:t>ERROR: Connection to BillingServer lost. You have to login again!</w:t>
+              <w:t xml:space="preserve">ERROR: Connection to </w:t>
+            </w:r>
+            <w:proofErr w:type="spellStart"/>
+            <w:r>
+              <w:rPr>
+                <w:rFonts w:cstheme="minorHAnsi"/>
+                <w:color w:val="000000" w:themeColor="text1"/>
+                <w:sz w:val="20"/>
+                <w:szCs w:val="20"/>
+                <w:lang w:val="en-US"/>
+              </w:rPr>
+              <w:t>BillingServer</w:t>
+            </w:r>
+            <w:proofErr w:type="spellEnd"/>
+            <w:r>
+              <w:rPr>
+                <w:rFonts w:cstheme="minorHAnsi"/>
+                <w:color w:val="000000" w:themeColor="text1"/>
+                <w:sz w:val="20"/>
+                <w:szCs w:val="20"/>
+                <w:lang w:val="en-US"/>
+              </w:rPr>
+              <w:t xml:space="preserve"> lost. You have to login again!</w:t>
             </w:r>
           </w:p>
         </w:tc>
@@ -2635,6 +3176,7 @@
                 <w:lang w:val="en-US"/>
               </w:rPr>
             </w:pPr>
+            <w:proofErr w:type="spellStart"/>
             <w:r>
               <w:rPr>
                 <w:rFonts w:cstheme="minorHAnsi"/>
@@ -2645,6 +3187,7 @@
               </w:rPr>
               <w:t>secureNoBillingTestend</w:t>
             </w:r>
+            <w:proofErr w:type="spellEnd"/>
           </w:p>
         </w:tc>
         <w:tc>
@@ -2665,17 +3208,28 @@
                 <w:szCs w:val="20"/>
                 <w:lang w:val="en-US"/>
               </w:rPr>
-              <w:t>!login test test</w:t>
-            </w:r>
-          </w:p>
-          <w:p>
-            <w:pPr>
-              <w:rPr>
-                <w:sz w:val="20"/>
-                <w:szCs w:val="20"/>
-                <w:lang w:val="en-US"/>
-              </w:rPr>
-            </w:pPr>
+              <w:t xml:space="preserve">!login test </w:t>
+            </w:r>
+            <w:proofErr w:type="spellStart"/>
+            <w:r>
+              <w:rPr>
+                <w:sz w:val="20"/>
+                <w:szCs w:val="20"/>
+                <w:lang w:val="en-US"/>
+              </w:rPr>
+              <w:t>test</w:t>
+            </w:r>
+            <w:proofErr w:type="spellEnd"/>
+          </w:p>
+          <w:p>
+            <w:pPr>
+              <w:rPr>
+                <w:sz w:val="20"/>
+                <w:szCs w:val="20"/>
+                <w:lang w:val="en-US"/>
+              </w:rPr>
+            </w:pPr>
+            <w:proofErr w:type="spellStart"/>
             <w:r>
               <w:rPr>
                 <w:sz w:val="20"/>
@@ -2684,6 +3238,7 @@
               </w:rPr>
               <w:t>Bs.shutdown</w:t>
             </w:r>
+            <w:proofErr w:type="spellEnd"/>
           </w:p>
           <w:p>
             <w:pPr>
@@ -2725,7 +3280,29 @@
                 <w:szCs w:val="20"/>
                 <w:lang w:val="en-US"/>
               </w:rPr>
-              <w:t>ERROR: Connection to BillingServer lost. You have to login again!</w:t>
+              <w:t xml:space="preserve">ERROR: Connection to </w:t>
+            </w:r>
+            <w:proofErr w:type="spellStart"/>
+            <w:r>
+              <w:rPr>
+                <w:rFonts w:cstheme="minorHAnsi"/>
+                <w:color w:val="000000" w:themeColor="text1"/>
+                <w:sz w:val="20"/>
+                <w:szCs w:val="20"/>
+                <w:lang w:val="en-US"/>
+              </w:rPr>
+              <w:t>BillingServer</w:t>
+            </w:r>
+            <w:proofErr w:type="spellEnd"/>
+            <w:r>
+              <w:rPr>
+                <w:rFonts w:cstheme="minorHAnsi"/>
+                <w:color w:val="000000" w:themeColor="text1"/>
+                <w:sz w:val="20"/>
+                <w:szCs w:val="20"/>
+                <w:lang w:val="en-US"/>
+              </w:rPr>
+              <w:t xml:space="preserve"> lost. You have to login again!</w:t>
             </w:r>
           </w:p>
         </w:tc>
@@ -2744,6 +3321,7 @@
                 <w:lang w:val="en-US"/>
               </w:rPr>
             </w:pPr>
+            <w:proofErr w:type="spellStart"/>
             <w:r>
               <w:rPr>
                 <w:rFonts w:cstheme="minorHAnsi"/>
@@ -2753,6 +3331,7 @@
               </w:rPr>
               <w:t>endUnsecureTest</w:t>
             </w:r>
+            <w:proofErr w:type="spellEnd"/>
           </w:p>
         </w:tc>
         <w:tc>
@@ -2818,6 +3397,7 @@
                 <w:lang w:val="en-US"/>
               </w:rPr>
             </w:pPr>
+            <w:proofErr w:type="spellStart"/>
             <w:r>
               <w:rPr>
                 <w:rFonts w:cstheme="minorHAnsi"/>
@@ -2827,6 +3407,7 @@
               </w:rPr>
               <w:t>endSecureTest</w:t>
             </w:r>
+            <w:proofErr w:type="spellEnd"/>
           </w:p>
         </w:tc>
         <w:tc>
@@ -2847,8 +3428,18 @@
                 <w:szCs w:val="20"/>
                 <w:lang w:val="en-US"/>
               </w:rPr>
-              <w:t>!login test test</w:t>
-            </w:r>
+              <w:t xml:space="preserve">!login test </w:t>
+            </w:r>
+            <w:proofErr w:type="spellStart"/>
+            <w:r>
+              <w:rPr>
+                <w:sz w:val="20"/>
+                <w:szCs w:val="20"/>
+                <w:lang w:val="en-US"/>
+              </w:rPr>
+              <w:t>test</w:t>
+            </w:r>
+            <w:proofErr w:type="spellEnd"/>
           </w:p>
           <w:p>
             <w:pPr>
@@ -2912,6 +3503,7 @@
                 <w:lang w:val="en-US"/>
               </w:rPr>
             </w:pPr>
+            <w:proofErr w:type="spellStart"/>
             <w:r>
               <w:rPr>
                 <w:rFonts w:cstheme="minorHAnsi"/>
@@ -2921,6 +3513,7 @@
               </w:rPr>
               <w:t>endSecureNoBillingTest</w:t>
             </w:r>
+            <w:proofErr w:type="spellEnd"/>
           </w:p>
         </w:tc>
         <w:tc>
@@ -2941,17 +3534,28 @@
                 <w:szCs w:val="20"/>
                 <w:lang w:val="en-US"/>
               </w:rPr>
-              <w:t>!login test test</w:t>
-            </w:r>
-          </w:p>
-          <w:p>
-            <w:pPr>
-              <w:rPr>
-                <w:sz w:val="20"/>
-                <w:szCs w:val="20"/>
-                <w:lang w:val="en-US"/>
-              </w:rPr>
-            </w:pPr>
+              <w:t xml:space="preserve">!login test </w:t>
+            </w:r>
+            <w:proofErr w:type="spellStart"/>
+            <w:r>
+              <w:rPr>
+                <w:sz w:val="20"/>
+                <w:szCs w:val="20"/>
+                <w:lang w:val="en-US"/>
+              </w:rPr>
+              <w:t>test</w:t>
+            </w:r>
+            <w:proofErr w:type="spellEnd"/>
+          </w:p>
+          <w:p>
+            <w:pPr>
+              <w:rPr>
+                <w:sz w:val="20"/>
+                <w:szCs w:val="20"/>
+                <w:lang w:val="en-US"/>
+              </w:rPr>
+            </w:pPr>
+            <w:proofErr w:type="spellStart"/>
             <w:r>
               <w:rPr>
                 <w:sz w:val="20"/>
@@ -2960,6 +3564,7 @@
               </w:rPr>
               <w:t>Bs.shutdown</w:t>
             </w:r>
+            <w:proofErr w:type="spellEnd"/>
           </w:p>
           <w:p>
             <w:pPr>
@@ -3001,7 +3606,29 @@
                 <w:szCs w:val="20"/>
                 <w:lang w:val="en-US"/>
               </w:rPr>
-              <w:t>ERROR: Connection to BillingServer lost. You have to login again!</w:t>
+              <w:t xml:space="preserve">ERROR: Connection to </w:t>
+            </w:r>
+            <w:proofErr w:type="spellStart"/>
+            <w:r>
+              <w:rPr>
+                <w:rFonts w:cstheme="minorHAnsi"/>
+                <w:color w:val="000000" w:themeColor="text1"/>
+                <w:sz w:val="20"/>
+                <w:szCs w:val="20"/>
+                <w:lang w:val="en-US"/>
+              </w:rPr>
+              <w:t>BillingServer</w:t>
+            </w:r>
+            <w:proofErr w:type="spellEnd"/>
+            <w:r>
+              <w:rPr>
+                <w:rFonts w:cstheme="minorHAnsi"/>
+                <w:color w:val="000000" w:themeColor="text1"/>
+                <w:sz w:val="20"/>
+                <w:szCs w:val="20"/>
+                <w:lang w:val="en-US"/>
+              </w:rPr>
+              <w:t xml:space="preserve"> lost. You have to login again!</w:t>
             </w:r>
           </w:p>
         </w:tc>
@@ -3020,6 +3647,7 @@
                 <w:lang w:val="en-US"/>
               </w:rPr>
             </w:pPr>
+            <w:proofErr w:type="spellStart"/>
             <w:r>
               <w:rPr>
                 <w:rFonts w:cstheme="minorHAnsi"/>
@@ -3029,6 +3657,7 @@
               </w:rPr>
               <w:t>nonsenseTest</w:t>
             </w:r>
+            <w:proofErr w:type="spellEnd"/>
           </w:p>
         </w:tc>
         <w:tc>
@@ -3049,8 +3678,18 @@
                 <w:szCs w:val="20"/>
                 <w:lang w:val="en-US"/>
               </w:rPr>
-              <w:t>!muh</w:t>
-            </w:r>
+              <w:t>!</w:t>
+            </w:r>
+            <w:proofErr w:type="spellStart"/>
+            <w:r>
+              <w:rPr>
+                <w:sz w:val="20"/>
+                <w:szCs w:val="20"/>
+                <w:lang w:val="en-US"/>
+              </w:rPr>
+              <w:t>muh</w:t>
+            </w:r>
+            <w:proofErr w:type="spellEnd"/>
           </w:p>
         </w:tc>
         <w:tc>
@@ -3170,8 +3809,20 @@
                 <w:szCs w:val="20"/>
                 <w:lang w:val="en-US"/>
               </w:rPr>
-              <w:t>!logout</w:t>
-            </w:r>
+              <w:t>!</w:t>
+            </w:r>
+            <w:proofErr w:type="spellStart"/>
+            <w:r>
+              <w:rPr>
+                <w:rFonts w:cstheme="minorHAnsi"/>
+                <w:color w:val="000000" w:themeColor="text1"/>
+                <w:sz w:val="20"/>
+                <w:szCs w:val="20"/>
+                <w:lang w:val="en-US"/>
+              </w:rPr>
+              <w:t>logout</w:t>
+            </w:r>
+            <w:proofErr w:type="spellEnd"/>
           </w:p>
           <w:p>
             <w:pPr>
@@ -3194,8 +3845,20 @@
                 <w:szCs w:val="20"/>
                 <w:lang w:val="en-US"/>
               </w:rPr>
-              <w:t>!steps</w:t>
-            </w:r>
+              <w:t>!</w:t>
+            </w:r>
+            <w:proofErr w:type="spellStart"/>
+            <w:r>
+              <w:rPr>
+                <w:rFonts w:cstheme="minorHAnsi"/>
+                <w:color w:val="000000" w:themeColor="text1"/>
+                <w:sz w:val="20"/>
+                <w:szCs w:val="20"/>
+                <w:lang w:val="en-US"/>
+              </w:rPr>
+              <w:t>steps</w:t>
+            </w:r>
+            <w:proofErr w:type="spellEnd"/>
           </w:p>
           <w:p>
             <w:pPr>
@@ -3218,17 +3881,127 @@
                 <w:szCs w:val="20"/>
                 <w:lang w:val="en-US"/>
               </w:rPr>
-              <w:t>!addStep &lt;startPrice&gt; &lt;endPrice&gt; &lt;fixed</w:t>
-            </w:r>
-            <w:r>
-              <w:rPr>
-                <w:rFonts w:cstheme="minorHAnsi"/>
-                <w:color w:val="000000" w:themeColor="text1"/>
-                <w:sz w:val="20"/>
-                <w:szCs w:val="20"/>
-                <w:lang w:val="en-US"/>
-              </w:rPr>
-              <w:t>Price&gt; &lt;variablePricePercent&gt;</w:t>
+              <w:t>!</w:t>
+            </w:r>
+            <w:proofErr w:type="spellStart"/>
+            <w:r>
+              <w:rPr>
+                <w:rFonts w:cstheme="minorHAnsi"/>
+                <w:color w:val="000000" w:themeColor="text1"/>
+                <w:sz w:val="20"/>
+                <w:szCs w:val="20"/>
+                <w:lang w:val="en-US"/>
+              </w:rPr>
+              <w:t>addStep</w:t>
+            </w:r>
+            <w:proofErr w:type="spellEnd"/>
+            <w:r>
+              <w:rPr>
+                <w:rFonts w:cstheme="minorHAnsi"/>
+                <w:color w:val="000000" w:themeColor="text1"/>
+                <w:sz w:val="20"/>
+                <w:szCs w:val="20"/>
+                <w:lang w:val="en-US"/>
+              </w:rPr>
+              <w:t xml:space="preserve"> &lt;</w:t>
+            </w:r>
+            <w:proofErr w:type="spellStart"/>
+            <w:r>
+              <w:rPr>
+                <w:rFonts w:cstheme="minorHAnsi"/>
+                <w:color w:val="000000" w:themeColor="text1"/>
+                <w:sz w:val="20"/>
+                <w:szCs w:val="20"/>
+                <w:lang w:val="en-US"/>
+              </w:rPr>
+              <w:t>startPrice</w:t>
+            </w:r>
+            <w:proofErr w:type="spellEnd"/>
+            <w:r>
+              <w:rPr>
+                <w:rFonts w:cstheme="minorHAnsi"/>
+                <w:color w:val="000000" w:themeColor="text1"/>
+                <w:sz w:val="20"/>
+                <w:szCs w:val="20"/>
+                <w:lang w:val="en-US"/>
+              </w:rPr>
+              <w:t>&gt; &lt;</w:t>
+            </w:r>
+            <w:proofErr w:type="spellStart"/>
+            <w:r>
+              <w:rPr>
+                <w:rFonts w:cstheme="minorHAnsi"/>
+                <w:color w:val="000000" w:themeColor="text1"/>
+                <w:sz w:val="20"/>
+                <w:szCs w:val="20"/>
+                <w:lang w:val="en-US"/>
+              </w:rPr>
+              <w:t>endPrice</w:t>
+            </w:r>
+            <w:proofErr w:type="spellEnd"/>
+            <w:r>
+              <w:rPr>
+                <w:rFonts w:cstheme="minorHAnsi"/>
+                <w:color w:val="000000" w:themeColor="text1"/>
+                <w:sz w:val="20"/>
+                <w:szCs w:val="20"/>
+                <w:lang w:val="en-US"/>
+              </w:rPr>
+              <w:t>&gt; &lt;</w:t>
+            </w:r>
+            <w:proofErr w:type="spellStart"/>
+            <w:r>
+              <w:rPr>
+                <w:rFonts w:cstheme="minorHAnsi"/>
+                <w:color w:val="000000" w:themeColor="text1"/>
+                <w:sz w:val="20"/>
+                <w:szCs w:val="20"/>
+                <w:lang w:val="en-US"/>
+              </w:rPr>
+              <w:t>fixed</w:t>
+            </w:r>
+            <w:r>
+              <w:rPr>
+                <w:rFonts w:cstheme="minorHAnsi"/>
+                <w:color w:val="000000" w:themeColor="text1"/>
+                <w:sz w:val="20"/>
+                <w:szCs w:val="20"/>
+                <w:lang w:val="en-US"/>
+              </w:rPr>
+              <w:t>Price</w:t>
+            </w:r>
+            <w:proofErr w:type="spellEnd"/>
+            <w:r>
+              <w:rPr>
+                <w:rFonts w:cstheme="minorHAnsi"/>
+                <w:color w:val="000000" w:themeColor="text1"/>
+                <w:sz w:val="20"/>
+                <w:szCs w:val="20"/>
+                <w:lang w:val="en-US"/>
+              </w:rPr>
+              <w:t>&gt; &lt;</w:t>
+            </w:r>
+            <w:proofErr w:type="spellStart"/>
+            <w:r>
+              <w:rPr>
+                <w:rFonts w:cstheme="minorHAnsi"/>
+                <w:color w:val="000000" w:themeColor="text1"/>
+                <w:sz w:val="20"/>
+                <w:szCs w:val="20"/>
+                <w:lang w:val="en-US"/>
+              </w:rPr>
+              <w:t>variablePricePercent</w:t>
+            </w:r>
+            <w:proofErr w:type="spellEnd"/>
+            <w:r>
+              <w:rPr>
+                <w:rFonts w:cstheme="minorHAnsi"/>
+                <w:color w:val="000000" w:themeColor="text1"/>
+                <w:sz w:val="20"/>
+                <w:szCs w:val="20"/>
+                <w:lang w:val="en-US"/>
+              </w:rPr>
+              <w:t>&gt;</w:t>
             </w:r>
           </w:p>
           <w:p>
@@ -3252,17 +4025,83 @@
                 <w:szCs w:val="20"/>
                 <w:lang w:val="en-US"/>
               </w:rPr>
-              <w:t>!remo</w:t>
-            </w:r>
-            <w:r>
-              <w:rPr>
-                <w:rFonts w:cstheme="minorHAnsi"/>
-                <w:color w:val="000000" w:themeColor="text1"/>
-                <w:sz w:val="20"/>
-                <w:szCs w:val="20"/>
-                <w:lang w:val="en-US"/>
-              </w:rPr>
-              <w:t>veStep &lt;startPrice&gt; &lt;endPrice&gt;</w:t>
+              <w:t>!</w:t>
+            </w:r>
+            <w:proofErr w:type="spellStart"/>
+            <w:r>
+              <w:rPr>
+                <w:rFonts w:cstheme="minorHAnsi"/>
+                <w:color w:val="000000" w:themeColor="text1"/>
+                <w:sz w:val="20"/>
+                <w:szCs w:val="20"/>
+                <w:lang w:val="en-US"/>
+              </w:rPr>
+              <w:t>remo</w:t>
+            </w:r>
+            <w:r>
+              <w:rPr>
+                <w:rFonts w:cstheme="minorHAnsi"/>
+                <w:color w:val="000000" w:themeColor="text1"/>
+                <w:sz w:val="20"/>
+                <w:szCs w:val="20"/>
+                <w:lang w:val="en-US"/>
+              </w:rPr>
+              <w:t>veStep</w:t>
+            </w:r>
+            <w:proofErr w:type="spellEnd"/>
+            <w:r>
+              <w:rPr>
+                <w:rFonts w:cstheme="minorHAnsi"/>
+                <w:color w:val="000000" w:themeColor="text1"/>
+                <w:sz w:val="20"/>
+                <w:szCs w:val="20"/>
+                <w:lang w:val="en-US"/>
+              </w:rPr>
+              <w:t xml:space="preserve"> &lt;</w:t>
+            </w:r>
+            <w:proofErr w:type="spellStart"/>
+            <w:r>
+              <w:rPr>
+                <w:rFonts w:cstheme="minorHAnsi"/>
+                <w:color w:val="000000" w:themeColor="text1"/>
+                <w:sz w:val="20"/>
+                <w:szCs w:val="20"/>
+                <w:lang w:val="en-US"/>
+              </w:rPr>
+              <w:t>startPrice</w:t>
+            </w:r>
+            <w:proofErr w:type="spellEnd"/>
+            <w:r>
+              <w:rPr>
+                <w:rFonts w:cstheme="minorHAnsi"/>
+                <w:color w:val="000000" w:themeColor="text1"/>
+                <w:sz w:val="20"/>
+                <w:szCs w:val="20"/>
+                <w:lang w:val="en-US"/>
+              </w:rPr>
+              <w:t>&gt; &lt;</w:t>
+            </w:r>
+            <w:proofErr w:type="spellStart"/>
+            <w:r>
+              <w:rPr>
+                <w:rFonts w:cstheme="minorHAnsi"/>
+                <w:color w:val="000000" w:themeColor="text1"/>
+                <w:sz w:val="20"/>
+                <w:szCs w:val="20"/>
+                <w:lang w:val="en-US"/>
+              </w:rPr>
+              <w:t>endPrice</w:t>
+            </w:r>
+            <w:proofErr w:type="spellEnd"/>
+            <w:r>
+              <w:rPr>
+                <w:rFonts w:cstheme="minorHAnsi"/>
+                <w:color w:val="000000" w:themeColor="text1"/>
+                <w:sz w:val="20"/>
+                <w:szCs w:val="20"/>
+                <w:lang w:val="en-US"/>
+              </w:rPr>
+              <w:t>&gt;</w:t>
             </w:r>
           </w:p>
           <w:p>
@@ -3286,7 +4125,29 @@
                 <w:szCs w:val="20"/>
                 <w:lang w:val="en-US"/>
               </w:rPr>
-              <w:t>!bill &lt;userName&gt;</w:t>
+              <w:t>!bill &lt;</w:t>
+            </w:r>
+            <w:proofErr w:type="spellStart"/>
+            <w:r>
+              <w:rPr>
+                <w:rFonts w:cstheme="minorHAnsi"/>
+                <w:color w:val="000000" w:themeColor="text1"/>
+                <w:sz w:val="20"/>
+                <w:szCs w:val="20"/>
+                <w:lang w:val="en-US"/>
+              </w:rPr>
+              <w:t>userName</w:t>
+            </w:r>
+            <w:proofErr w:type="spellEnd"/>
+            <w:r>
+              <w:rPr>
+                <w:rFonts w:cstheme="minorHAnsi"/>
+                <w:color w:val="000000" w:themeColor="text1"/>
+                <w:sz w:val="20"/>
+                <w:szCs w:val="20"/>
+                <w:lang w:val="en-US"/>
+              </w:rPr>
+              <w:t>&gt;</w:t>
             </w:r>
           </w:p>
           <w:p>
@@ -3310,7 +4171,29 @@
                 <w:szCs w:val="20"/>
                 <w:lang w:val="en-US"/>
               </w:rPr>
-              <w:t>!subscribe &lt;filterRegex&gt;</w:t>
+              <w:t>!subscribe &lt;</w:t>
+            </w:r>
+            <w:proofErr w:type="spellStart"/>
+            <w:r>
+              <w:rPr>
+                <w:rFonts w:cstheme="minorHAnsi"/>
+                <w:color w:val="000000" w:themeColor="text1"/>
+                <w:sz w:val="20"/>
+                <w:szCs w:val="20"/>
+                <w:lang w:val="en-US"/>
+              </w:rPr>
+              <w:t>filterRegex</w:t>
+            </w:r>
+            <w:proofErr w:type="spellEnd"/>
+            <w:r>
+              <w:rPr>
+                <w:rFonts w:cstheme="minorHAnsi"/>
+                <w:color w:val="000000" w:themeColor="text1"/>
+                <w:sz w:val="20"/>
+                <w:szCs w:val="20"/>
+                <w:lang w:val="en-US"/>
+              </w:rPr>
+              <w:t>&gt;</w:t>
             </w:r>
           </w:p>
           <w:p>
@@ -3341,29 +4224,63 @@
                 <w:szCs w:val="20"/>
                 <w:lang w:val="en-US"/>
               </w:rPr>
-              <w:t>&lt;subscriptionID&gt;</w:t>
-            </w:r>
-          </w:p>
-          <w:p>
-            <w:pPr>
-              <w:rPr>
-                <w:rFonts w:cstheme="minorHAnsi"/>
-                <w:color w:val="000000" w:themeColor="text1"/>
-                <w:sz w:val="20"/>
-                <w:szCs w:val="20"/>
-                <w:lang w:val="en-US"/>
-              </w:rPr>
-            </w:pPr>
-            <w:r>
-              <w:rPr>
-                <w:rFonts w:cstheme="minorHAnsi"/>
-                <w:color w:val="000000" w:themeColor="text1"/>
-                <w:sz w:val="20"/>
-                <w:szCs w:val="20"/>
-                <w:lang w:val="en-US"/>
-              </w:rPr>
-              <w:t>!print</w:t>
-            </w:r>
+              <w:t>&lt;</w:t>
+            </w:r>
+            <w:proofErr w:type="spellStart"/>
+            <w:r>
+              <w:rPr>
+                <w:rFonts w:cstheme="minorHAnsi"/>
+                <w:color w:val="000000" w:themeColor="text1"/>
+                <w:sz w:val="20"/>
+                <w:szCs w:val="20"/>
+                <w:lang w:val="en-US"/>
+              </w:rPr>
+              <w:t>subscriptionID</w:t>
+            </w:r>
+            <w:proofErr w:type="spellEnd"/>
+            <w:r>
+              <w:rPr>
+                <w:rFonts w:cstheme="minorHAnsi"/>
+                <w:color w:val="000000" w:themeColor="text1"/>
+                <w:sz w:val="20"/>
+                <w:szCs w:val="20"/>
+                <w:lang w:val="en-US"/>
+              </w:rPr>
+              <w:t>&gt;</w:t>
+            </w:r>
+          </w:p>
+          <w:p>
+            <w:pPr>
+              <w:rPr>
+                <w:rFonts w:cstheme="minorHAnsi"/>
+                <w:color w:val="000000" w:themeColor="text1"/>
+                <w:sz w:val="20"/>
+                <w:szCs w:val="20"/>
+                <w:lang w:val="en-US"/>
+              </w:rPr>
+            </w:pPr>
+            <w:r>
+              <w:rPr>
+                <w:rFonts w:cstheme="minorHAnsi"/>
+                <w:color w:val="000000" w:themeColor="text1"/>
+                <w:sz w:val="20"/>
+                <w:szCs w:val="20"/>
+                <w:lang w:val="en-US"/>
+              </w:rPr>
+              <w:t>!</w:t>
+            </w:r>
+            <w:proofErr w:type="spellStart"/>
+            <w:r>
+              <w:rPr>
+                <w:rFonts w:cstheme="minorHAnsi"/>
+                <w:color w:val="000000" w:themeColor="text1"/>
+                <w:sz w:val="20"/>
+                <w:szCs w:val="20"/>
+                <w:lang w:val="en-US"/>
+              </w:rPr>
+              <w:t>print</w:t>
+            </w:r>
+            <w:proofErr w:type="spellEnd"/>
           </w:p>
           <w:p>
             <w:pPr>
@@ -3431,6 +4348,7 @@
           <w:lang w:val="en-US"/>
         </w:rPr>
       </w:pPr>
+      <w:proofErr w:type="spellStart"/>
       <w:r>
         <w:rPr>
           <w:lang w:val="en-US"/>
@@ -3438,6 +4356,7 @@
         <w:lastRenderedPageBreak/>
         <w:t>LoadTester</w:t>
       </w:r>
+      <w:proofErr w:type="spellEnd"/>
     </w:p>
     <w:p>
       <w:r>
@@ -3672,6 +4591,285 @@
       <w:r>
         <w:t>Von jedem dieser Clients werden mithilfe des TaskExecutors die betreffenden Befhle in den gewünschten Intervallen ausgeführt.</w:t>
       </w:r>
+    </w:p>
+    <w:p/>
+    <w:p>
+      <w:pPr>
+        <w:pStyle w:val="Title"/>
+      </w:pPr>
+      <w:r>
+        <w:t>Testbeschreibung</w:t>
+      </w:r>
+    </w:p>
+    <w:p>
+      <w:pPr>
+        <w:pStyle w:val="Heading1"/>
+      </w:pPr>
+      <w:r>
+        <w:t>PropertiesTest</w:t>
+      </w:r>
+    </w:p>
+    <w:tbl>
+      <w:tblPr>
+        <w:tblStyle w:val="TableGrid"/>
+        <w:tblW w:w="0" w:type="auto"/>
+        <w:tblLook w:val="04A0" w:firstRow="1" w:lastRow="0" w:firstColumn="1" w:lastColumn="0" w:noHBand="0" w:noVBand="1"/>
+      </w:tblPr>
+      <w:tblGrid>
+        <w:gridCol w:w="3206"/>
+        <w:gridCol w:w="2595"/>
+        <w:gridCol w:w="3487"/>
+      </w:tblGrid>
+      <w:tr>
+        <w:tc>
+          <w:tcPr>
+            <w:tcW w:w="3206" w:type="dxa"/>
+          </w:tcPr>
+          <w:p>
+            <w:pPr>
+              <w:rPr>
+                <w:b/>
+              </w:rPr>
+            </w:pPr>
+            <w:r>
+              <w:rPr>
+                <w:b/>
+              </w:rPr>
+              <w:t>TestCase</w:t>
+            </w:r>
+          </w:p>
+        </w:tc>
+        <w:tc>
+          <w:tcPr>
+            <w:tcW w:w="2595" w:type="dxa"/>
+          </w:tcPr>
+          <w:p>
+            <w:pPr>
+              <w:rPr>
+                <w:b/>
+              </w:rPr>
+            </w:pPr>
+            <w:r>
+              <w:rPr>
+                <w:b/>
+              </w:rPr>
+              <w:t>Input</w:t>
+            </w:r>
+          </w:p>
+        </w:tc>
+        <w:tc>
+          <w:tcPr>
+            <w:tcW w:w="3487" w:type="dxa"/>
+          </w:tcPr>
+          <w:p>
+            <w:pPr>
+              <w:rPr>
+                <w:b/>
+              </w:rPr>
+            </w:pPr>
+            <w:r>
+              <w:rPr>
+                <w:b/>
+              </w:rPr>
+              <w:t>Expected Output</w:t>
+            </w:r>
+          </w:p>
+        </w:tc>
+      </w:tr>
+      <w:tr>
+        <w:tc>
+          <w:tcPr>
+            <w:tcW w:w="3206" w:type="dxa"/>
+          </w:tcPr>
+          <w:p>
+            <w:r>
+              <w:t>setFromFileErrorTest</w:t>
+            </w:r>
+          </w:p>
+        </w:tc>
+        <w:tc>
+          <w:tcPr>
+            <w:tcW w:w="2595" w:type="dxa"/>
+          </w:tcPr>
+          <w:p>
+            <w:pPr>
+              <w:rPr>
+                <w:lang w:val="en-US"/>
+              </w:rPr>
+            </w:pPr>
+            <w:proofErr w:type="spellStart"/>
+            <w:r>
+              <w:rPr>
+                <w:lang w:val="en-US"/>
+              </w:rPr>
+              <w:t>Pfad</w:t>
+            </w:r>
+            <w:proofErr w:type="spellEnd"/>
+            <w:r>
+              <w:rPr>
+                <w:lang w:val="en-US"/>
+              </w:rPr>
+              <w:t xml:space="preserve">: </w:t>
+            </w:r>
+            <w:proofErr w:type="spellStart"/>
+            <w:r>
+              <w:rPr>
+                <w:lang w:val="en-US"/>
+              </w:rPr>
+              <w:t>iwo</w:t>
+            </w:r>
+            <w:proofErr w:type="spellEnd"/>
+            <w:r>
+              <w:rPr>
+                <w:lang w:val="en-US"/>
+              </w:rPr>
+              <w:t>/</w:t>
+            </w:r>
+            <w:proofErr w:type="spellStart"/>
+            <w:r>
+              <w:rPr>
+                <w:lang w:val="en-US"/>
+              </w:rPr>
+              <w:t>lloadtest.properties</w:t>
+            </w:r>
+            <w:proofErr w:type="spellEnd"/>
+          </w:p>
+        </w:tc>
+        <w:tc>
+          <w:tcPr>
+            <w:tcW w:w="3487" w:type="dxa"/>
+          </w:tcPr>
+          <w:p>
+            <w:pPr>
+              <w:rPr>
+                <w:lang w:val="en-US"/>
+              </w:rPr>
+            </w:pPr>
+            <w:proofErr w:type="spellStart"/>
+            <w:r>
+              <w:rPr>
+                <w:lang w:val="en-US"/>
+              </w:rPr>
+              <w:t>FileNotFoundException</w:t>
+            </w:r>
+            <w:proofErr w:type="spellEnd"/>
+          </w:p>
+        </w:tc>
+      </w:tr>
+      <w:tr>
+        <w:tc>
+          <w:tcPr>
+            <w:tcW w:w="3206" w:type="dxa"/>
+          </w:tcPr>
+          <w:p>
+            <w:pPr>
+              <w:rPr>
+                <w:lang w:val="en-US"/>
+              </w:rPr>
+            </w:pPr>
+            <w:proofErr w:type="spellStart"/>
+            <w:r>
+              <w:rPr>
+                <w:lang w:val="en-US"/>
+              </w:rPr>
+              <w:t>setAllTest</w:t>
+            </w:r>
+            <w:proofErr w:type="spellEnd"/>
+          </w:p>
+        </w:tc>
+        <w:tc>
+          <w:tcPr>
+            <w:tcW w:w="2595" w:type="dxa"/>
+          </w:tcPr>
+          <w:p>
+            <w:r>
+              <w:t>p.setX.(10)</w:t>
+            </w:r>
+          </w:p>
+          <w:p>
+            <w:r>
+              <w:t>X =  alle jeweiligen attribute</w:t>
+            </w:r>
+          </w:p>
+        </w:tc>
+        <w:tc>
+          <w:tcPr>
+            <w:tcW w:w="3487" w:type="dxa"/>
+          </w:tcPr>
+          <w:p>
+            <w:pPr>
+              <w:rPr>
+                <w:lang w:val="en-US"/>
+              </w:rPr>
+            </w:pPr>
+            <w:r>
+              <w:rPr>
+                <w:lang w:val="en-US"/>
+              </w:rPr>
+              <w:t>10</w:t>
+            </w:r>
+          </w:p>
+          <w:p>
+            <w:pPr>
+              <w:rPr>
+                <w:lang w:val="en-US"/>
+              </w:rPr>
+            </w:pPr>
+            <w:proofErr w:type="spellStart"/>
+            <w:r>
+              <w:rPr>
+                <w:lang w:val="en-US"/>
+              </w:rPr>
+              <w:t>Bei</w:t>
+            </w:r>
+            <w:proofErr w:type="spellEnd"/>
+            <w:r>
+              <w:rPr>
+                <w:lang w:val="en-US"/>
+              </w:rPr>
+              <w:t xml:space="preserve"> </w:t>
+            </w:r>
+            <w:proofErr w:type="spellStart"/>
+            <w:r>
+              <w:rPr>
+                <w:lang w:val="en-US"/>
+              </w:rPr>
+              <w:t>allen</w:t>
+            </w:r>
+            <w:proofErr w:type="spellEnd"/>
+            <w:r>
+              <w:rPr>
+                <w:lang w:val="en-US"/>
+              </w:rPr>
+              <w:t xml:space="preserve"> </w:t>
+            </w:r>
+            <w:proofErr w:type="spellStart"/>
+            <w:r>
+              <w:rPr>
+                <w:lang w:val="en-US"/>
+              </w:rPr>
+              <w:t>gesetzten</w:t>
+            </w:r>
+            <w:proofErr w:type="spellEnd"/>
+            <w:r>
+              <w:rPr>
+                <w:lang w:val="en-US"/>
+              </w:rPr>
+              <w:t xml:space="preserve"> </w:t>
+            </w:r>
+            <w:proofErr w:type="spellStart"/>
+            <w:r>
+              <w:rPr>
+                <w:lang w:val="en-US"/>
+              </w:rPr>
+              <w:t>Attributen</w:t>
+            </w:r>
+            <w:proofErr w:type="spellEnd"/>
+          </w:p>
+        </w:tc>
+      </w:tr>
+    </w:tbl>
+    <w:p>
       <w:bookmarkStart w:id="0" w:name="_GoBack"/>
       <w:bookmarkEnd w:id="0"/>
     </w:p>

</xml_diff>

<commit_message>
everything seems to be working here
</commit_message>
<xml_diff>
--- a/Documents/LipovitsKonzept.docx
+++ b/Documents/LipovitsKonzept.docx
@@ -386,16 +386,7 @@
           <w:sz w:val="20"/>
           <w:szCs w:val="20"/>
         </w:rPr>
-        <w:t>!unsubscribe &lt;subscriptionID</w:t>
-      </w:r>
-      <w:r>
-        <w:rPr>
-          <w:rFonts w:ascii="Courier New" w:hAnsi="Courier New" w:cs="Courier New"/>
-          <w:color w:val="000000"/>
-          <w:sz w:val="20"/>
-          <w:szCs w:val="20"/>
-        </w:rPr>
-        <w:t>&gt;</w:t>
+        <w:t>!unsubscribe &lt;subscriptionID&gt;</w:t>
       </w:r>
     </w:p>
     <w:p>
@@ -741,10 +732,7 @@
           </w:tcPr>
           <w:p>
             <w:r>
-              <w:t>bill</w:t>
-            </w:r>
-            <w:r>
-              <w:t>WrongNumberTest</w:t>
+              <w:t>billWrongNumberTest</w:t>
             </w:r>
           </w:p>
         </w:tc>
@@ -754,10 +742,7 @@
           </w:tcPr>
           <w:p>
             <w:r>
-              <w:t>!</w:t>
-            </w:r>
-            <w:r>
-              <w:t>bill bob 1</w:t>
+              <w:t>!bill bob 1</w:t>
             </w:r>
           </w:p>
         </w:tc>
@@ -1211,13 +1196,7 @@
           </w:tcPr>
           <w:p>
             <w:r>
-              <w:t>remove</w:t>
-            </w:r>
-            <w:r>
-              <w:t>StepWrong</w:t>
-            </w:r>
-            <w:r>
-              <w:t>InputTest</w:t>
+              <w:t>removeStepWrongInputTest</w:t>
             </w:r>
           </w:p>
         </w:tc>
@@ -1227,10 +1206,7 @@
           </w:tcPr>
           <w:p>
             <w:r>
-              <w:t>!</w:t>
-            </w:r>
-            <w:r>
-              <w:t>removeStep muh 1</w:t>
+              <w:t>!removeStep muh 1</w:t>
             </w:r>
           </w:p>
         </w:tc>
@@ -1252,10 +1228,7 @@
           </w:tcPr>
           <w:p>
             <w:r>
-              <w:t>removeS</w:t>
-            </w:r>
-            <w:r>
-              <w:t>tepWrongNumberTest</w:t>
+              <w:t>removeStepWrongNumberTest</w:t>
             </w:r>
           </w:p>
         </w:tc>
@@ -2100,27 +2073,7 @@
                 <w:szCs w:val="20"/>
                 <w:lang w:val="en-US"/>
               </w:rPr>
-              <w:t>subscrib</w:t>
-            </w:r>
-            <w:r>
-              <w:rPr>
-                <w:rFonts w:cstheme="minorHAnsi"/>
-                <w:color w:val="000000"/>
-                <w:sz w:val="20"/>
-                <w:szCs w:val="20"/>
-                <w:lang w:val="en-US"/>
-              </w:rPr>
-              <w:t>e</w:t>
-            </w:r>
-            <w:r>
-              <w:rPr>
-                <w:rFonts w:cstheme="minorHAnsi"/>
-                <w:color w:val="000000"/>
-                <w:sz w:val="20"/>
-                <w:szCs w:val="20"/>
-                <w:lang w:val="en-US"/>
-              </w:rPr>
-              <w:t>NoAnalyticeTest</w:t>
+              <w:t>subscribeNoAnalyticeTest</w:t>
             </w:r>
             <w:proofErr w:type="spellEnd"/>
           </w:p>
@@ -2578,31 +2531,7 @@
                 <w:szCs w:val="20"/>
                 <w:lang w:val="en-US"/>
               </w:rPr>
-              <w:t>!</w:t>
-            </w:r>
-            <w:r>
-              <w:rPr>
-                <w:sz w:val="20"/>
-                <w:szCs w:val="20"/>
-                <w:lang w:val="en-US"/>
-              </w:rPr>
-              <w:t>un</w:t>
-            </w:r>
-            <w:r>
-              <w:rPr>
-                <w:sz w:val="20"/>
-                <w:szCs w:val="20"/>
-                <w:lang w:val="en-US"/>
-              </w:rPr>
-              <w:t>subscribe</w:t>
-            </w:r>
-            <w:r>
-              <w:rPr>
-                <w:sz w:val="20"/>
-                <w:szCs w:val="20"/>
-                <w:lang w:val="en-US"/>
-              </w:rPr>
-              <w:t xml:space="preserve"> 0</w:t>
+              <w:t>!unsubscribe 0</w:t>
             </w:r>
           </w:p>
         </w:tc>
@@ -2665,27 +2594,7 @@
                 <w:szCs w:val="20"/>
                 <w:lang w:val="en-US"/>
               </w:rPr>
-              <w:t>unsubscrib</w:t>
-            </w:r>
-            <w:r>
-              <w:rPr>
-                <w:rFonts w:cstheme="minorHAnsi"/>
-                <w:color w:val="000000"/>
-                <w:sz w:val="20"/>
-                <w:szCs w:val="20"/>
-                <w:lang w:val="en-US"/>
-              </w:rPr>
-              <w:t>e</w:t>
-            </w:r>
-            <w:r>
-              <w:rPr>
-                <w:rFonts w:cstheme="minorHAnsi"/>
-                <w:color w:val="000000"/>
-                <w:sz w:val="20"/>
-                <w:szCs w:val="20"/>
-                <w:lang w:val="en-US"/>
-              </w:rPr>
-              <w:t>NoAnalyticeTest</w:t>
+              <w:t>unsubscribeNoAnalyticeTest</w:t>
             </w:r>
             <w:proofErr w:type="spellEnd"/>
           </w:p>
@@ -2929,17 +2838,7 @@
                 <w:szCs w:val="20"/>
                 <w:lang w:val="en-US"/>
               </w:rPr>
-              <w:t>subscribeException</w:t>
-            </w:r>
-            <w:r>
-              <w:rPr>
-                <w:rFonts w:cstheme="minorHAnsi"/>
-                <w:color w:val="000000"/>
-                <w:sz w:val="20"/>
-                <w:szCs w:val="20"/>
-                <w:lang w:val="en-US"/>
-              </w:rPr>
-              <w:t>Test</w:t>
+              <w:t>subscribeExceptionTest</w:t>
             </w:r>
             <w:proofErr w:type="spellEnd"/>
           </w:p>
@@ -3717,17 +3616,7 @@
                 <w:szCs w:val="20"/>
                 <w:lang w:val="en-US"/>
               </w:rPr>
-              <w:t>ERROR</w:t>
-            </w:r>
-            <w:r>
-              <w:rPr>
-                <w:rFonts w:cstheme="minorHAnsi"/>
-                <w:color w:val="000000" w:themeColor="text1"/>
-                <w:sz w:val="20"/>
-                <w:szCs w:val="20"/>
-                <w:lang w:val="en-US"/>
-              </w:rPr>
-              <w:t>: This Command does not exist!</w:t>
+              <w:t>ERROR: This Command does not exist!</w:t>
             </w:r>
           </w:p>
           <w:p>
@@ -3751,17 +3640,7 @@
                 <w:szCs w:val="20"/>
                 <w:lang w:val="en-US"/>
               </w:rPr>
-              <w:t>Allow</w:t>
-            </w:r>
-            <w:r>
-              <w:rPr>
-                <w:rFonts w:cstheme="minorHAnsi"/>
-                <w:color w:val="000000" w:themeColor="text1"/>
-                <w:sz w:val="20"/>
-                <w:szCs w:val="20"/>
-                <w:lang w:val="en-US"/>
-              </w:rPr>
-              <w:t>ed commands:</w:t>
+              <w:t>Allowed commands:</w:t>
             </w:r>
           </w:p>
           <w:p>
@@ -3809,20 +3688,8 @@
                 <w:szCs w:val="20"/>
                 <w:lang w:val="en-US"/>
               </w:rPr>
-              <w:t>!</w:t>
-            </w:r>
-            <w:proofErr w:type="spellStart"/>
-            <w:r>
-              <w:rPr>
-                <w:rFonts w:cstheme="minorHAnsi"/>
-                <w:color w:val="000000" w:themeColor="text1"/>
-                <w:sz w:val="20"/>
-                <w:szCs w:val="20"/>
-                <w:lang w:val="en-US"/>
-              </w:rPr>
-              <w:t>logout</w:t>
-            </w:r>
-            <w:proofErr w:type="spellEnd"/>
+              <w:t>!logout</w:t>
+            </w:r>
           </w:p>
           <w:p>
             <w:pPr>
@@ -3845,20 +3712,8 @@
                 <w:szCs w:val="20"/>
                 <w:lang w:val="en-US"/>
               </w:rPr>
-              <w:t>!</w:t>
-            </w:r>
-            <w:proofErr w:type="spellStart"/>
-            <w:r>
-              <w:rPr>
-                <w:rFonts w:cstheme="minorHAnsi"/>
-                <w:color w:val="000000" w:themeColor="text1"/>
-                <w:sz w:val="20"/>
-                <w:szCs w:val="20"/>
-                <w:lang w:val="en-US"/>
-              </w:rPr>
-              <w:t>steps</w:t>
-            </w:r>
-            <w:proofErr w:type="spellEnd"/>
+              <w:t>!steps</w:t>
+            </w:r>
           </w:p>
           <w:p>
             <w:pPr>
@@ -3958,17 +3813,7 @@
                 <w:szCs w:val="20"/>
                 <w:lang w:val="en-US"/>
               </w:rPr>
-              <w:t>fixed</w:t>
-            </w:r>
-            <w:r>
-              <w:rPr>
-                <w:rFonts w:cstheme="minorHAnsi"/>
-                <w:color w:val="000000" w:themeColor="text1"/>
-                <w:sz w:val="20"/>
-                <w:szCs w:val="20"/>
-                <w:lang w:val="en-US"/>
-              </w:rPr>
-              <w:t>Price</w:t>
+              <w:t>fixedPrice</w:t>
             </w:r>
             <w:proofErr w:type="spellEnd"/>
             <w:r>
@@ -4036,17 +3881,7 @@
                 <w:szCs w:val="20"/>
                 <w:lang w:val="en-US"/>
               </w:rPr>
-              <w:t>remo</w:t>
-            </w:r>
-            <w:r>
-              <w:rPr>
-                <w:rFonts w:cstheme="minorHAnsi"/>
-                <w:color w:val="000000" w:themeColor="text1"/>
-                <w:sz w:val="20"/>
-                <w:szCs w:val="20"/>
-                <w:lang w:val="en-US"/>
-              </w:rPr>
-              <w:t>veStep</w:t>
+              <w:t>removeStep</w:t>
             </w:r>
             <w:proofErr w:type="spellEnd"/>
             <w:r>
@@ -4214,17 +4049,7 @@
                 <w:szCs w:val="20"/>
                 <w:lang w:val="en-US"/>
               </w:rPr>
-              <w:t xml:space="preserve">!unsubscribe </w:t>
-            </w:r>
-            <w:r>
-              <w:rPr>
-                <w:rFonts w:cstheme="minorHAnsi"/>
-                <w:color w:val="000000" w:themeColor="text1"/>
-                <w:sz w:val="20"/>
-                <w:szCs w:val="20"/>
-                <w:lang w:val="en-US"/>
-              </w:rPr>
-              <w:t>&lt;</w:t>
+              <w:t>!unsubscribe &lt;</w:t>
             </w:r>
             <w:proofErr w:type="spellStart"/>
             <w:r>
@@ -4267,20 +4092,8 @@
                 <w:szCs w:val="20"/>
                 <w:lang w:val="en-US"/>
               </w:rPr>
-              <w:t>!</w:t>
-            </w:r>
-            <w:proofErr w:type="spellStart"/>
-            <w:r>
-              <w:rPr>
-                <w:rFonts w:cstheme="minorHAnsi"/>
-                <w:color w:val="000000" w:themeColor="text1"/>
-                <w:sz w:val="20"/>
-                <w:szCs w:val="20"/>
-                <w:lang w:val="en-US"/>
-              </w:rPr>
-              <w:t>print</w:t>
-            </w:r>
-            <w:proofErr w:type="spellEnd"/>
+              <w:t>!print</w:t>
+            </w:r>
           </w:p>
           <w:p>
             <w:pPr>
@@ -4372,8 +4185,24 @@
       </w:r>
     </w:p>
     <w:p>
-      <w:r>
-        <w:t>Bsp:</w:t>
+      <w:pPr>
+        <w:rPr>
+          <w:lang w:val="en-US"/>
+        </w:rPr>
+      </w:pPr>
+      <w:proofErr w:type="spellStart"/>
+      <w:r>
+        <w:rPr>
+          <w:lang w:val="en-US"/>
+        </w:rPr>
+        <w:t>Bsp</w:t>
+      </w:r>
+      <w:proofErr w:type="spellEnd"/>
+      <w:r>
+        <w:rPr>
+          <w:lang w:val="en-US"/>
+        </w:rPr>
+        <w:t>:</w:t>
       </w:r>
     </w:p>
     <w:p>
@@ -4410,16 +4239,30 @@
           <w:rFonts w:ascii="Consolas" w:hAnsi="Consolas" w:cs="Consolas"/>
           <w:sz w:val="20"/>
           <w:szCs w:val="20"/>
-        </w:rPr>
-      </w:pPr>
+          <w:lang w:val="en-US"/>
+        </w:rPr>
+      </w:pPr>
+      <w:proofErr w:type="gramStart"/>
       <w:r>
         <w:rPr>
           <w:rFonts w:ascii="Consolas" w:hAnsi="Consolas" w:cs="Consolas"/>
           <w:color w:val="000000"/>
           <w:sz w:val="20"/>
           <w:szCs w:val="20"/>
-        </w:rPr>
-        <w:t xml:space="preserve">clients = </w:t>
+          <w:lang w:val="en-US"/>
+        </w:rPr>
+        <w:t>clients</w:t>
+      </w:r>
+      <w:proofErr w:type="gramEnd"/>
+      <w:r>
+        <w:rPr>
+          <w:rFonts w:ascii="Consolas" w:hAnsi="Consolas" w:cs="Consolas"/>
+          <w:color w:val="000000"/>
+          <w:sz w:val="20"/>
+          <w:szCs w:val="20"/>
+          <w:lang w:val="en-US"/>
+        </w:rPr>
+        <w:t xml:space="preserve"> = </w:t>
       </w:r>
       <w:r>
         <w:rPr>
@@ -4427,6 +4270,7 @@
           <w:color w:val="2A00FF"/>
           <w:sz w:val="20"/>
           <w:szCs w:val="20"/>
+          <w:lang w:val="en-US"/>
         </w:rPr>
         <w:t>10</w:t>
       </w:r>
@@ -4436,6 +4280,7 @@
           <w:color w:val="2A00FF"/>
           <w:sz w:val="20"/>
           <w:szCs w:val="20"/>
+          <w:lang w:val="en-US"/>
         </w:rPr>
         <w:t>0</w:t>
       </w:r>
@@ -4588,8 +4433,92 @@
       </w:r>
     </w:p>
     <w:p>
-      <w:r>
+      <w:pPr>
+        <w:rPr>
+          <w:rFonts w:cstheme="minorHAnsi"/>
+        </w:rPr>
+      </w:pPr>
+      <w:r>
+        <w:rPr>
+          <w:rFonts w:cstheme="minorHAnsi"/>
+        </w:rPr>
         <w:t>Von jedem dieser Clients werden mithilfe des TaskExecutors die betreffenden Befhle in den gewünschten Intervallen ausgeführt.</w:t>
+      </w:r>
+      <w:r>
+        <w:rPr>
+          <w:rFonts w:cstheme="minorHAnsi"/>
+        </w:rPr>
+        <w:t xml:space="preserve"> </w:t>
+      </w:r>
+    </w:p>
+    <w:p>
+      <w:pPr>
+        <w:rPr>
+          <w:rFonts w:cstheme="minorHAnsi"/>
+        </w:rPr>
+      </w:pPr>
+      <w:r>
+        <w:rPr>
+          <w:rFonts w:cstheme="minorHAnsi"/>
+        </w:rPr>
+        <w:t xml:space="preserve">Dies wurde mit Hilfe des </w:t>
+      </w:r>
+      <w:r>
+        <w:rPr>
+          <w:rFonts w:cstheme="minorHAnsi"/>
+        </w:rPr>
+        <w:t>ScheduledThreadPoolExecutor</w:t>
+      </w:r>
+      <w:r>
+        <w:rPr>
+          <w:rFonts w:cstheme="minorHAnsi"/>
+        </w:rPr>
+        <w:t>‘s</w:t>
+      </w:r>
+      <w:r>
+        <w:rPr>
+          <w:rFonts w:cstheme="minorHAnsi"/>
+        </w:rPr>
+        <w:t xml:space="preserve"> umgestzt.</w:t>
+      </w:r>
+      <w:r>
+        <w:rPr>
+          <w:rFonts w:cstheme="minorHAnsi"/>
+        </w:rPr>
+        <w:t xml:space="preserve"> </w:t>
+      </w:r>
+      <w:bookmarkStart w:id="0" w:name="_GoBack"/>
+      <w:r>
+        <w:rPr>
+          <w:rFonts w:cstheme="minorHAnsi"/>
+        </w:rPr>
+        <w:t xml:space="preserve">Jeder Befehl wird von einer Klasse repräsentiert, diese 3 Klassen implementieren Runnable und werden mit dem </w:t>
+      </w:r>
+      <w:r>
+        <w:rPr>
+          <w:rFonts w:cstheme="minorHAnsi"/>
+        </w:rPr>
+        <w:t>ScheduledThreadPoolExecutor</w:t>
+      </w:r>
+      <w:r>
+        <w:rPr>
+          <w:rFonts w:cstheme="minorHAnsi"/>
+        </w:rPr>
+        <w:t xml:space="preserve"> ausgeführt. </w:t>
+      </w:r>
+      <w:bookmarkEnd w:id="0"/>
+    </w:p>
+    <w:p>
+      <w:pPr>
+        <w:rPr>
+          <w:rFonts w:cstheme="minorHAnsi"/>
+        </w:rPr>
+      </w:pPr>
+      <w:r>
+        <w:rPr>
+          <w:rFonts w:cstheme="minorHAnsi"/>
+        </w:rPr>
+        <w:t>Des weiteren wurde ein TimerTask implementiert, welcher überprüft, ob 8 Minuten vergangen sind.</w:t>
       </w:r>
     </w:p>
     <w:p/>
@@ -4869,10 +4798,7 @@
         </w:tc>
       </w:tr>
     </w:tbl>
-    <w:p>
-      <w:bookmarkStart w:id="0" w:name="_GoBack"/>
-      <w:bookmarkEnd w:id="0"/>
-    </w:p>
+    <w:p/>
     <w:sectPr>
       <w:pgSz w:w="11906" w:h="16838"/>
       <w:pgMar w:top="1417" w:right="1417" w:bottom="1134" w:left="1417" w:header="708" w:footer="708" w:gutter="0"/>

</xml_diff>